<commit_message>
add a test commit for the master thesis
</commit_message>
<xml_diff>
--- a/master/dokumente/Masterarbeit_3.docx
+++ b/master/dokumente/Masterarbeit_3.docx
@@ -669,7 +669,6 @@
         <w:rPr>
           <w:rFonts w:ascii="Arial" w:hAnsi="Arial" w:cs="Arial"/>
         </w:rPr>
-        <w:lastRenderedPageBreak/>
         <w:t>Management Summary</w:t>
       </w:r>
       <w:bookmarkEnd w:id="0"/>
@@ -729,7 +728,6 @@
         <w:rPr>
           <w:rFonts w:ascii="Arial" w:hAnsi="Arial" w:cs="Arial"/>
         </w:rPr>
-        <w:lastRenderedPageBreak/>
         <w:fldChar w:fldCharType="begin"/>
       </w:r>
       <w:r>
@@ -5383,7 +5381,6 @@
         <w:rPr>
           <w:rFonts w:ascii="Arial" w:hAnsi="Arial" w:cs="Arial"/>
         </w:rPr>
-        <w:lastRenderedPageBreak/>
         <w:t>Abkürzung</w:t>
       </w:r>
       <w:r>
@@ -5487,7 +5484,6 @@
         <w:rPr>
           <w:rFonts w:ascii="Arial" w:hAnsi="Arial" w:cs="Arial"/>
         </w:rPr>
-        <w:lastRenderedPageBreak/>
         <w:t>Abbildungs</w:t>
       </w:r>
       <w:r>
@@ -6713,7 +6709,6 @@
           <w:sz w:val="28"/>
           <w:szCs w:val="28"/>
         </w:rPr>
-        <w:lastRenderedPageBreak/>
         <w:t>Tabellenverzeichnis</w:t>
       </w:r>
     </w:p>
@@ -7154,7 +7149,6 @@
         <w:rPr>
           <w:rFonts w:ascii="Arial" w:hAnsi="Arial" w:cs="Arial"/>
         </w:rPr>
-        <w:lastRenderedPageBreak/>
         <w:t>Einleitung</w:t>
       </w:r>
       <w:bookmarkEnd w:id="12"/>
@@ -7173,8 +7167,8 @@
       <w:bookmarkStart w:id="16" w:name="_Toc462229561"/>
       <w:bookmarkStart w:id="17" w:name="_Toc462230381"/>
       <w:bookmarkStart w:id="18" w:name="_Toc462231010"/>
-      <w:bookmarkStart w:id="19" w:name="_Toc202698523"/>
-      <w:bookmarkStart w:id="20" w:name="_Toc467844654"/>
+      <w:bookmarkStart w:id="19" w:name="_Toc467844654"/>
+      <w:bookmarkStart w:id="20" w:name="_Toc202698523"/>
       <w:r>
         <w:rPr>
           <w:rFonts w:ascii="Times New Roman" w:hAnsi="Times New Roman" w:cs="Times New Roman"/>
@@ -7184,7 +7178,7 @@
       <w:bookmarkEnd w:id="16"/>
       <w:bookmarkEnd w:id="17"/>
       <w:bookmarkEnd w:id="18"/>
-      <w:bookmarkEnd w:id="20"/>
+      <w:bookmarkEnd w:id="19"/>
     </w:p>
     <w:p/>
     <w:p>
@@ -7692,7 +7686,6 @@
         <w:rPr>
           <w:rFonts w:ascii="Times New Roman" w:hAnsi="Times New Roman" w:cs="Times New Roman"/>
         </w:rPr>
-        <w:lastRenderedPageBreak/>
         <w:t>Ziel der Mastera</w:t>
       </w:r>
       <w:r>
@@ -8007,7 +8000,7 @@
       <w:bookmarkStart w:id="33" w:name="_Toc462230383"/>
       <w:bookmarkStart w:id="34" w:name="_Toc462231012"/>
       <w:bookmarkStart w:id="35" w:name="_Toc467844657"/>
-      <w:bookmarkEnd w:id="19"/>
+      <w:bookmarkEnd w:id="20"/>
       <w:r>
         <w:rPr>
           <w:rFonts w:ascii="Times New Roman" w:hAnsi="Times New Roman" w:cs="Times New Roman"/>
@@ -8053,7 +8046,6 @@
         <w:rPr>
           <w:rFonts w:ascii="Times New Roman" w:hAnsi="Times New Roman" w:cs="Times New Roman"/>
         </w:rPr>
-        <w:lastRenderedPageBreak/>
         <w:t>Verwandte Arbeiten</w:t>
       </w:r>
       <w:bookmarkEnd w:id="36"/>
@@ -8302,15 +8294,7 @@
       </w:r>
       <w:bookmarkStart w:id="42" w:name="_CTVP001a6b5275f591444dd89ce830a8b289952"/>
       <w:r>
-        <w:t>(</w:t>
-      </w:r>
-      <w:proofErr w:type="spellStart"/>
-      <w:r>
-        <w:t>Lundell</w:t>
-      </w:r>
-      <w:proofErr w:type="spellEnd"/>
-      <w:r>
-        <w:t xml:space="preserve"> et al. 2010)</w:t>
+        <w:t>(Lundell et al. 2010)</w:t>
       </w:r>
       <w:bookmarkEnd w:id="42"/>
       <w:r>
@@ -8477,7 +8461,6 @@
         <w:jc w:val="both"/>
       </w:pPr>
       <w:r>
-        <w:lastRenderedPageBreak/>
         <w:t xml:space="preserve">Aufbauend auf dieser Studie wurde daraufhin ein </w:t>
       </w:r>
       <w:r>
@@ -8751,7 +8734,6 @@
         <w:rPr>
           <w:rFonts w:ascii="Arial" w:hAnsi="Arial" w:cs="Arial"/>
         </w:rPr>
-        <w:lastRenderedPageBreak/>
         <w:t>Grundlagen</w:t>
       </w:r>
       <w:bookmarkEnd w:id="45"/>
@@ -9236,7 +9218,6 @@
         <w:rPr>
           <w:rFonts w:ascii="Times New Roman" w:hAnsi="Times New Roman" w:cs="Times New Roman"/>
         </w:rPr>
-        <w:lastRenderedPageBreak/>
         <w:t>Alter</w:t>
       </w:r>
       <w:r>
@@ -9610,7 +9591,6 @@
         <w:jc w:val="both"/>
       </w:pPr>
       <w:r>
-        <w:lastRenderedPageBreak/>
         <w:t xml:space="preserve">Die chronologische Ebene ist </w:t>
       </w:r>
       <w:r>
@@ -10039,11 +10019,7 @@
         <w:t>knapp</w:t>
       </w:r>
       <w:r>
-        <w:t xml:space="preserve"> 17,3 Millionen über 65-Jährige </w:t>
-      </w:r>
-      <w:r>
-        <w:lastRenderedPageBreak/>
-        <w:t>verzeichnet, die bis zum Jahr 2030 um 7 % auf 21,8 Millionen ansteigen werden. Wohingegen die Anzahl der unter 20-Jährigen um 1% von 14 auf 13.8 Milli</w:t>
+        <w:t xml:space="preserve"> 17,3 Millionen über 65-Jährige verzeichnet, die bis zum Jahr 2030 um 7 % auf 21,8 Millionen ansteigen werden. Wohingegen die Anzahl der unter 20-Jährigen um 1% von 14 auf 13.8 Milli</w:t>
       </w:r>
       <w:r>
         <w:t>o</w:t>
@@ -10491,11 +10467,7 @@
         <w:t>.</w:t>
       </w:r>
       <w:r>
-        <w:t xml:space="preserve"> Dies wird von der Abbildung </w:t>
-      </w:r>
-      <w:r>
-        <w:lastRenderedPageBreak/>
-        <w:t>1 verdeutlicht, die aufzeigt, dass in der Gruppe der 40 bis 54-Jährigen 4 % der Personen</w:t>
+        <w:t xml:space="preserve"> Dies wird von der Abbildung 1 verdeutlicht, die aufzeigt, dass in der Gruppe der 40 bis 54-Jährigen 4 % der Personen</w:t>
       </w:r>
       <w:r>
         <w:t xml:space="preserve"> im Jahr 2002</w:t>
@@ -10581,14 +10553,27 @@
       <w:r>
         <w:t xml:space="preserve">Abbildung </w:t>
       </w:r>
-      <w:fldSimple w:instr=" SEQ Abbildung \* ARABIC ">
-        <w:r>
-          <w:rPr>
-            <w:noProof/>
-          </w:rPr>
-          <w:t>1</w:t>
-        </w:r>
-      </w:fldSimple>
+      <w:r>
+        <w:fldChar w:fldCharType="begin"/>
+      </w:r>
+      <w:r>
+        <w:instrText xml:space="preserve"> SEQ Abbildung \* ARABIC </w:instrText>
+      </w:r>
+      <w:r>
+        <w:fldChar w:fldCharType="separate"/>
+      </w:r>
+      <w:r>
+        <w:rPr>
+          <w:noProof/>
+        </w:rPr>
+        <w:t>1</w:t>
+      </w:r>
+      <w:r>
+        <w:rPr>
+          <w:noProof/>
+        </w:rPr>
+        <w:fldChar w:fldCharType="end"/>
+      </w:r>
       <w:r>
         <w:t xml:space="preserve">: </w:t>
       </w:r>
@@ -10777,7 +10762,6 @@
         <w:rPr>
           <w:noProof/>
         </w:rPr>
-        <w:lastRenderedPageBreak/>
         <w:drawing>
           <wp:inline distT="0" distB="0" distL="0" distR="0" wp14:anchorId="4D95637E" wp14:editId="039E92AB">
             <wp:extent cx="2618147" cy="3376031"/>
@@ -10837,14 +10821,27 @@
       <w:r>
         <w:t xml:space="preserve">Abbildung </w:t>
       </w:r>
-      <w:fldSimple w:instr=" SEQ Abbildung \* ARABIC ">
-        <w:r>
-          <w:rPr>
-            <w:noProof/>
-          </w:rPr>
-          <w:t>2</w:t>
-        </w:r>
-      </w:fldSimple>
+      <w:r>
+        <w:fldChar w:fldCharType="begin"/>
+      </w:r>
+      <w:r>
+        <w:instrText xml:space="preserve"> SEQ Abbildung \* ARABIC </w:instrText>
+      </w:r>
+      <w:r>
+        <w:fldChar w:fldCharType="separate"/>
+      </w:r>
+      <w:r>
+        <w:rPr>
+          <w:noProof/>
+        </w:rPr>
+        <w:t>2</w:t>
+      </w:r>
+      <w:r>
+        <w:rPr>
+          <w:noProof/>
+        </w:rPr>
+        <w:fldChar w:fldCharType="end"/>
+      </w:r>
       <w:r>
         <w:t>: Barmer GEK Versicherte, die Medikamente bezogen haben</w:t>
       </w:r>
@@ -11074,11 +11071,7 @@
         <w:t xml:space="preserve"> oder anderen Krankheiten </w:t>
       </w:r>
       <w:r>
-        <w:t xml:space="preserve">dazu kommen, </w:t>
-      </w:r>
-      <w:r>
-        <w:lastRenderedPageBreak/>
-        <w:t xml:space="preserve">dass </w:t>
+        <w:t xml:space="preserve">dazu kommen, dass </w:t>
       </w:r>
       <w:r>
         <w:t xml:space="preserve">bei </w:t>
@@ -11553,7 +11546,6 @@
         <w:t xml:space="preserve"> </w:t>
       </w:r>
       <w:r>
-        <w:lastRenderedPageBreak/>
         <w:t>So wohnen nur 3,6 % von den 65</w:t>
       </w:r>
       <w:r>
@@ -12013,7 +12005,6 @@
         <w:t xml:space="preserve"> et al. </w:t>
       </w:r>
       <w:r>
-        <w:lastRenderedPageBreak/>
         <w:fldChar w:fldCharType="begin"/>
       </w:r>
       <w:r>
@@ -12482,11 +12473,7 @@
         <w:t>aufhin wurde ein 24h Callcenter-</w:t>
       </w:r>
       <w:r>
-        <w:t xml:space="preserve">Service verständigt, der abwägen </w:t>
-      </w:r>
-      <w:r>
-        <w:lastRenderedPageBreak/>
-        <w:t xml:space="preserve">sollte, ob es sich um einen Notfall handelt und welche Interventionen eingeleitet werden sollen. </w:t>
+        <w:t xml:space="preserve">Service verständigt, der abwägen sollte, ob es sich um einen Notfall handelt und welche Interventionen eingeleitet werden sollen. </w:t>
       </w:r>
       <w:r>
         <w:t>(ebd.)</w:t>
@@ -12701,14 +12688,27 @@
       <w:r>
         <w:t xml:space="preserve">Abbildung </w:t>
       </w:r>
-      <w:fldSimple w:instr=" SEQ Abbildung \* ARABIC ">
-        <w:r>
-          <w:rPr>
-            <w:noProof/>
-          </w:rPr>
-          <w:t>3</w:t>
-        </w:r>
-      </w:fldSimple>
+      <w:r>
+        <w:fldChar w:fldCharType="begin"/>
+      </w:r>
+      <w:r>
+        <w:instrText xml:space="preserve"> SEQ Abbildung \* ARABIC </w:instrText>
+      </w:r>
+      <w:r>
+        <w:fldChar w:fldCharType="separate"/>
+      </w:r>
+      <w:r>
+        <w:rPr>
+          <w:noProof/>
+        </w:rPr>
+        <w:t>3</w:t>
+      </w:r>
+      <w:r>
+        <w:rPr>
+          <w:noProof/>
+        </w:rPr>
+        <w:fldChar w:fldCharType="end"/>
+      </w:r>
       <w:r>
         <w:t xml:space="preserve">: Generationen von </w:t>
       </w:r>
@@ -12939,11 +12939,7 @@
         <w:fldChar w:fldCharType="end"/>
       </w:r>
       <w:r>
-        <w:t xml:space="preserve"> Neben Anwendungen wurden auch neue Technologien </w:t>
-      </w:r>
-      <w:r>
-        <w:lastRenderedPageBreak/>
-        <w:t xml:space="preserve">zur Präsenzerkennung (z. B. „Bad </w:t>
+        <w:t xml:space="preserve"> Neben Anwendungen wurden auch neue Technologien zur Präsenzerkennung (z. B. „Bad </w:t>
       </w:r>
       <w:proofErr w:type="spellStart"/>
       <w:r>
@@ -13450,7 +13446,6 @@
         <w:rPr>
           <w:noProof/>
         </w:rPr>
-        <w:lastRenderedPageBreak/>
         <w:drawing>
           <wp:inline distT="0" distB="0" distL="0" distR="0" wp14:anchorId="3C1FD171" wp14:editId="2BB2B4EB">
             <wp:extent cx="3477110" cy="3086531"/>
@@ -13497,14 +13492,30 @@
       <w:r>
         <w:t xml:space="preserve">Abbildung </w:t>
       </w:r>
-      <w:fldSimple w:instr=" SEQ Abbildung \* ARABIC ">
-        <w:r>
-          <w:rPr>
-            <w:noProof/>
-          </w:rPr>
-          <w:t>4</w:t>
-        </w:r>
-      </w:fldSimple>
+      <w:r>
+        <w:fldChar w:fldCharType="begin"/>
+      </w:r>
+      <w:r>
+        <w:instrText xml:space="preserve"> SEQ </w:instrText>
+      </w:r>
+      <w:r>
+        <w:instrText xml:space="preserve">Abbildung \* ARABIC </w:instrText>
+      </w:r>
+      <w:r>
+        <w:fldChar w:fldCharType="separate"/>
+      </w:r>
+      <w:r>
+        <w:rPr>
+          <w:noProof/>
+        </w:rPr>
+        <w:t>4</w:t>
+      </w:r>
+      <w:r>
+        <w:rPr>
+          <w:noProof/>
+        </w:rPr>
+        <w:fldChar w:fldCharType="end"/>
+      </w:r>
       <w:r>
         <w:t xml:space="preserve">: Anwendungsbereiche von AAL </w:t>
       </w:r>
@@ -13731,11 +13742,7 @@
         <w:t xml:space="preserve"> (ebd.)</w:t>
       </w:r>
       <w:r>
-        <w:t xml:space="preserve"> </w:t>
-      </w:r>
-      <w:r>
-        <w:lastRenderedPageBreak/>
-        <w:t>zusammengesetzt werden, sodass eine bessere Anpassung an die Bedür</w:t>
+        <w:t xml:space="preserve"> zusammengesetzt werden, sodass eine bessere Anpassung an die Bedür</w:t>
       </w:r>
       <w:r>
         <w:t>f</w:t>
@@ -14109,11 +14116,7 @@
         <w:t>die meisten</w:t>
       </w:r>
       <w:r>
-        <w:t xml:space="preserve"> </w:t>
-      </w:r>
-      <w:r>
-        <w:lastRenderedPageBreak/>
-        <w:t>Medikamentenspender</w:t>
+        <w:t xml:space="preserve"> Medikamentenspender</w:t>
       </w:r>
       <w:r>
         <w:t xml:space="preserve"> die Ausgabe </w:t>
@@ -14333,14 +14336,27 @@
       <w:r>
         <w:t xml:space="preserve">Abbildung </w:t>
       </w:r>
-      <w:fldSimple w:instr=" SEQ Abbildung \* ARABIC ">
-        <w:r>
-          <w:rPr>
-            <w:noProof/>
-          </w:rPr>
-          <w:t>5</w:t>
-        </w:r>
-      </w:fldSimple>
+      <w:r>
+        <w:fldChar w:fldCharType="begin"/>
+      </w:r>
+      <w:r>
+        <w:instrText xml:space="preserve"> SEQ Abbildung \* ARABIC </w:instrText>
+      </w:r>
+      <w:r>
+        <w:fldChar w:fldCharType="separate"/>
+      </w:r>
+      <w:r>
+        <w:rPr>
+          <w:noProof/>
+        </w:rPr>
+        <w:t>5</w:t>
+      </w:r>
+      <w:r>
+        <w:rPr>
+          <w:noProof/>
+        </w:rPr>
+        <w:fldChar w:fldCharType="end"/>
+      </w:r>
       <w:r>
         <w:t xml:space="preserve">: Hero </w:t>
       </w:r>
@@ -14499,11 +14515,7 @@
         <w:t xml:space="preserve">.  </w:t>
       </w:r>
       <w:r>
-        <w:t xml:space="preserve">Um das Produkt zu erwerben, muss man einen Vertrag von einer </w:t>
-      </w:r>
-      <w:r>
-        <w:lastRenderedPageBreak/>
-        <w:t>Laufzeit von 6 Monaten zu einem Preis von 25 $ im Monat ab</w:t>
+        <w:t>Um das Produkt zu erwerben, muss man einen Vertrag von einer Laufzeit von 6 Monaten zu einem Preis von 25 $ im Monat ab</w:t>
       </w:r>
       <w:r>
         <w:t>schließen. Neben dem Produkt be</w:t>
@@ -14610,14 +14622,27 @@
       <w:r>
         <w:t xml:space="preserve">Abbildung </w:t>
       </w:r>
-      <w:fldSimple w:instr=" SEQ Abbildung \* ARABIC ">
-        <w:r>
-          <w:rPr>
-            <w:noProof/>
-          </w:rPr>
-          <w:t>6</w:t>
-        </w:r>
-      </w:fldSimple>
+      <w:r>
+        <w:fldChar w:fldCharType="begin"/>
+      </w:r>
+      <w:r>
+        <w:instrText xml:space="preserve"> SEQ Abbildung \* ARABIC </w:instrText>
+      </w:r>
+      <w:r>
+        <w:fldChar w:fldCharType="separate"/>
+      </w:r>
+      <w:r>
+        <w:rPr>
+          <w:noProof/>
+        </w:rPr>
+        <w:t>6</w:t>
+      </w:r>
+      <w:r>
+        <w:rPr>
+          <w:noProof/>
+        </w:rPr>
+        <w:fldChar w:fldCharType="end"/>
+      </w:r>
       <w:r>
         <w:t xml:space="preserve">: </w:t>
       </w:r>
@@ -14646,15 +14671,7 @@
       </w:r>
       <w:bookmarkStart w:id="157" w:name="_CTVP0010481a0202fbd4597bb9827cfd3916148"/>
       <w:r>
-        <w:t xml:space="preserve">(Quelle: </w:t>
-      </w:r>
-      <w:proofErr w:type="spellStart"/>
-      <w:r>
-        <w:t>Abiogenix</w:t>
-      </w:r>
-      <w:proofErr w:type="spellEnd"/>
-      <w:r>
-        <w:t xml:space="preserve"> 2016a)</w:t>
+        <w:t>(Quelle: Abiogenix 2016a)</w:t>
       </w:r>
       <w:bookmarkEnd w:id="156"/>
       <w:bookmarkEnd w:id="157"/>
@@ -14893,14 +14910,27 @@
       <w:r>
         <w:t xml:space="preserve">Abbildung </w:t>
       </w:r>
-      <w:fldSimple w:instr=" SEQ Abbildung \* ARABIC ">
-        <w:r>
-          <w:rPr>
-            <w:noProof/>
-          </w:rPr>
-          <w:t>7</w:t>
-        </w:r>
-      </w:fldSimple>
+      <w:r>
+        <w:fldChar w:fldCharType="begin"/>
+      </w:r>
+      <w:r>
+        <w:instrText xml:space="preserve"> SEQ Abbildung \* ARABIC </w:instrText>
+      </w:r>
+      <w:r>
+        <w:fldChar w:fldCharType="separate"/>
+      </w:r>
+      <w:r>
+        <w:rPr>
+          <w:noProof/>
+        </w:rPr>
+        <w:t>7</w:t>
+      </w:r>
+      <w:r>
+        <w:rPr>
+          <w:noProof/>
+        </w:rPr>
+        <w:fldChar w:fldCharType="end"/>
+      </w:r>
       <w:r>
         <w:t>:</w:t>
       </w:r>
@@ -14954,17 +14984,29 @@
       </w:pPr>
       <w:bookmarkStart w:id="161" w:name="_Toc467844714"/>
       <w:r>
-        <w:lastRenderedPageBreak/>
         <w:t xml:space="preserve">Tabelle </w:t>
       </w:r>
-      <w:fldSimple w:instr=" SEQ Tabelle \* ARABIC ">
-        <w:r>
-          <w:rPr>
-            <w:noProof/>
-          </w:rPr>
-          <w:t>1</w:t>
-        </w:r>
-      </w:fldSimple>
+      <w:r>
+        <w:fldChar w:fldCharType="begin"/>
+      </w:r>
+      <w:r>
+        <w:instrText xml:space="preserve"> SEQ Tabelle \* ARABIC </w:instrText>
+      </w:r>
+      <w:r>
+        <w:fldChar w:fldCharType="separate"/>
+      </w:r>
+      <w:r>
+        <w:rPr>
+          <w:noProof/>
+        </w:rPr>
+        <w:t>1</w:t>
+      </w:r>
+      <w:r>
+        <w:rPr>
+          <w:noProof/>
+        </w:rPr>
+        <w:fldChar w:fldCharType="end"/>
+      </w:r>
       <w:r>
         <w:t>: Vergleich der smarten Medikamenten</w:t>
       </w:r>
@@ -16030,7 +16072,6 @@
         <w:rPr>
           <w:rFonts w:ascii="Times New Roman" w:hAnsi="Times New Roman" w:cs="Times New Roman"/>
         </w:rPr>
-        <w:lastRenderedPageBreak/>
         <w:t>Smarte Medikamentendosen</w:t>
       </w:r>
       <w:bookmarkEnd w:id="162"/>
@@ -16287,14 +16328,27 @@
       <w:r>
         <w:t xml:space="preserve">Abbildung </w:t>
       </w:r>
-      <w:fldSimple w:instr=" SEQ Abbildung \* ARABIC ">
-        <w:r>
-          <w:rPr>
-            <w:noProof/>
-          </w:rPr>
-          <w:t>8</w:t>
-        </w:r>
-      </w:fldSimple>
+      <w:r>
+        <w:fldChar w:fldCharType="begin"/>
+      </w:r>
+      <w:r>
+        <w:instrText xml:space="preserve"> SEQ Abbildung \* ARABIC </w:instrText>
+      </w:r>
+      <w:r>
+        <w:fldChar w:fldCharType="separate"/>
+      </w:r>
+      <w:r>
+        <w:rPr>
+          <w:noProof/>
+        </w:rPr>
+        <w:t>8</w:t>
+      </w:r>
+      <w:r>
+        <w:rPr>
+          <w:noProof/>
+        </w:rPr>
+        <w:fldChar w:fldCharType="end"/>
+      </w:r>
       <w:r>
         <w:t xml:space="preserve">: </w:t>
       </w:r>
@@ -16532,14 +16586,27 @@
       <w:r>
         <w:t xml:space="preserve">Abbildung </w:t>
       </w:r>
-      <w:fldSimple w:instr=" SEQ Abbildung \* ARABIC ">
-        <w:r>
-          <w:rPr>
-            <w:noProof/>
-          </w:rPr>
-          <w:t>9</w:t>
-        </w:r>
-      </w:fldSimple>
+      <w:r>
+        <w:fldChar w:fldCharType="begin"/>
+      </w:r>
+      <w:r>
+        <w:instrText xml:space="preserve"> SEQ Abbildung \* ARABIC </w:instrText>
+      </w:r>
+      <w:r>
+        <w:fldChar w:fldCharType="separate"/>
+      </w:r>
+      <w:r>
+        <w:rPr>
+          <w:noProof/>
+        </w:rPr>
+        <w:t>9</w:t>
+      </w:r>
+      <w:r>
+        <w:rPr>
+          <w:noProof/>
+        </w:rPr>
+        <w:fldChar w:fldCharType="end"/>
+      </w:r>
       <w:r>
         <w:t xml:space="preserve">: </w:t>
       </w:r>
@@ -16796,14 +16863,27 @@
       <w:r>
         <w:t xml:space="preserve">Abbildung </w:t>
       </w:r>
-      <w:fldSimple w:instr=" SEQ Abbildung \* ARABIC ">
-        <w:r>
-          <w:rPr>
-            <w:noProof/>
-          </w:rPr>
-          <w:t>10</w:t>
-        </w:r>
-      </w:fldSimple>
+      <w:r>
+        <w:fldChar w:fldCharType="begin"/>
+      </w:r>
+      <w:r>
+        <w:instrText xml:space="preserve"> SEQ Abbildung \* ARABIC </w:instrText>
+      </w:r>
+      <w:r>
+        <w:fldChar w:fldCharType="separate"/>
+      </w:r>
+      <w:r>
+        <w:rPr>
+          <w:noProof/>
+        </w:rPr>
+        <w:t>10</w:t>
+      </w:r>
+      <w:r>
+        <w:rPr>
+          <w:noProof/>
+        </w:rPr>
+        <w:fldChar w:fldCharType="end"/>
+      </w:r>
       <w:r>
         <w:t xml:space="preserve">: ROUND </w:t>
       </w:r>
@@ -16851,17 +16931,29 @@
       </w:pPr>
       <w:bookmarkStart w:id="176" w:name="_Toc467844715"/>
       <w:r>
-        <w:lastRenderedPageBreak/>
         <w:t xml:space="preserve">Tabelle </w:t>
       </w:r>
-      <w:fldSimple w:instr=" SEQ Tabelle \* ARABIC ">
-        <w:r>
-          <w:rPr>
-            <w:noProof/>
-          </w:rPr>
-          <w:t>2</w:t>
-        </w:r>
-      </w:fldSimple>
+      <w:r>
+        <w:fldChar w:fldCharType="begin"/>
+      </w:r>
+      <w:r>
+        <w:instrText xml:space="preserve"> SEQ Tabelle \* ARABIC </w:instrText>
+      </w:r>
+      <w:r>
+        <w:fldChar w:fldCharType="separate"/>
+      </w:r>
+      <w:r>
+        <w:rPr>
+          <w:noProof/>
+        </w:rPr>
+        <w:t>2</w:t>
+      </w:r>
+      <w:r>
+        <w:rPr>
+          <w:noProof/>
+        </w:rPr>
+        <w:fldChar w:fldCharType="end"/>
+      </w:r>
       <w:r>
         <w:t>: Vergleich von smarten Medikamentendosen</w:t>
       </w:r>
@@ -17708,7 +17800,6 @@
         <w:rPr>
           <w:rFonts w:ascii="Times New Roman" w:hAnsi="Times New Roman" w:cs="Times New Roman"/>
         </w:rPr>
-        <w:lastRenderedPageBreak/>
         <w:t>Produkte auf dem Markt</w:t>
       </w:r>
       <w:bookmarkEnd w:id="182"/>
@@ -17935,14 +18026,27 @@
       <w:r>
         <w:t xml:space="preserve">Abbildung </w:t>
       </w:r>
-      <w:fldSimple w:instr=" SEQ Abbildung \* ARABIC ">
-        <w:r>
-          <w:rPr>
-            <w:noProof/>
-          </w:rPr>
-          <w:t>11</w:t>
-        </w:r>
-      </w:fldSimple>
+      <w:r>
+        <w:fldChar w:fldCharType="begin"/>
+      </w:r>
+      <w:r>
+        <w:instrText xml:space="preserve"> SEQ Abbildung \* ARABIC </w:instrText>
+      </w:r>
+      <w:r>
+        <w:fldChar w:fldCharType="separate"/>
+      </w:r>
+      <w:r>
+        <w:rPr>
+          <w:noProof/>
+        </w:rPr>
+        <w:t>11</w:t>
+      </w:r>
+      <w:r>
+        <w:rPr>
+          <w:noProof/>
+        </w:rPr>
+        <w:fldChar w:fldCharType="end"/>
+      </w:r>
       <w:r>
         <w:t xml:space="preserve">: </w:t>
       </w:r>
@@ -18042,7 +18146,6 @@
         <w:rPr>
           <w:b/>
         </w:rPr>
-        <w:lastRenderedPageBreak/>
         <w:t>MedSignals</w:t>
       </w:r>
       <w:proofErr w:type="spellEnd"/>
@@ -18226,14 +18329,27 @@
       <w:r>
         <w:t xml:space="preserve">Abbildung </w:t>
       </w:r>
-      <w:fldSimple w:instr=" SEQ Abbildung \* ARABIC ">
-        <w:r>
-          <w:rPr>
-            <w:noProof/>
-          </w:rPr>
-          <w:t>12</w:t>
-        </w:r>
-      </w:fldSimple>
+      <w:r>
+        <w:fldChar w:fldCharType="begin"/>
+      </w:r>
+      <w:r>
+        <w:instrText xml:space="preserve"> SEQ Abbildung \* ARABIC </w:instrText>
+      </w:r>
+      <w:r>
+        <w:fldChar w:fldCharType="separate"/>
+      </w:r>
+      <w:r>
+        <w:rPr>
+          <w:noProof/>
+        </w:rPr>
+        <w:t>12</w:t>
+      </w:r>
+      <w:r>
+        <w:rPr>
+          <w:noProof/>
+        </w:rPr>
+        <w:fldChar w:fldCharType="end"/>
+      </w:r>
       <w:r>
         <w:t xml:space="preserve">: </w:t>
       </w:r>
@@ -18580,7 +18696,6 @@
         <w:rPr>
           <w:noProof/>
         </w:rPr>
-        <w:lastRenderedPageBreak/>
         <w:drawing>
           <wp:inline distT="0" distB="0" distL="0" distR="0" wp14:anchorId="67FA629D" wp14:editId="06A038D7">
             <wp:extent cx="1807845" cy="967740"/>
@@ -18643,14 +18758,27 @@
       <w:r>
         <w:t xml:space="preserve">Abbildung </w:t>
       </w:r>
-      <w:fldSimple w:instr=" SEQ Abbildung \* ARABIC ">
-        <w:r>
-          <w:rPr>
-            <w:noProof/>
-          </w:rPr>
-          <w:t>13</w:t>
-        </w:r>
-      </w:fldSimple>
+      <w:r>
+        <w:fldChar w:fldCharType="begin"/>
+      </w:r>
+      <w:r>
+        <w:instrText xml:space="preserve"> SEQ Abbildung \* ARABIC </w:instrText>
+      </w:r>
+      <w:r>
+        <w:fldChar w:fldCharType="separate"/>
+      </w:r>
+      <w:r>
+        <w:rPr>
+          <w:noProof/>
+        </w:rPr>
+        <w:t>13</w:t>
+      </w:r>
+      <w:r>
+        <w:rPr>
+          <w:noProof/>
+        </w:rPr>
+        <w:fldChar w:fldCharType="end"/>
+      </w:r>
       <w:r>
         <w:t xml:space="preserve">: </w:t>
       </w:r>
@@ -18710,14 +18838,30 @@
       <w:r>
         <w:t xml:space="preserve">Tabelle </w:t>
       </w:r>
-      <w:fldSimple w:instr=" SEQ Tabelle \* ARABIC ">
-        <w:r>
-          <w:rPr>
-            <w:noProof/>
-          </w:rPr>
-          <w:t>3</w:t>
-        </w:r>
-      </w:fldSimple>
+      <w:r>
+        <w:fldChar w:fldCharType="begin"/>
+      </w:r>
+      <w:r>
+        <w:instrText xml:space="preserve"> S</w:instrText>
+      </w:r>
+      <w:r>
+        <w:instrText xml:space="preserve">EQ Tabelle \* ARABIC </w:instrText>
+      </w:r>
+      <w:r>
+        <w:fldChar w:fldCharType="separate"/>
+      </w:r>
+      <w:r>
+        <w:rPr>
+          <w:noProof/>
+        </w:rPr>
+        <w:t>3</w:t>
+      </w:r>
+      <w:r>
+        <w:rPr>
+          <w:noProof/>
+        </w:rPr>
+        <w:fldChar w:fldCharType="end"/>
+      </w:r>
       <w:r>
         <w:t>: Vergleich von smarten Medikamentenboxen</w:t>
       </w:r>
@@ -19698,7 +19842,6 @@
         <w:rPr>
           <w:rFonts w:ascii="Times New Roman" w:hAnsi="Times New Roman" w:cs="Times New Roman"/>
         </w:rPr>
-        <w:lastRenderedPageBreak/>
         <w:t>Smarte Aufsätze</w:t>
       </w:r>
       <w:bookmarkEnd w:id="196"/>
@@ -19925,14 +20068,30 @@
       <w:r>
         <w:t xml:space="preserve">Abbildung </w:t>
       </w:r>
-      <w:fldSimple w:instr=" SEQ Abbildung \* ARABIC ">
-        <w:r>
-          <w:rPr>
-            <w:noProof/>
-          </w:rPr>
-          <w:t>14</w:t>
-        </w:r>
-      </w:fldSimple>
+      <w:r>
+        <w:fldChar w:fldCharType="begin"/>
+      </w:r>
+      <w:r>
+        <w:instrText xml:space="preserve"> SEQ Abbildun</w:instrText>
+      </w:r>
+      <w:r>
+        <w:instrText xml:space="preserve">g \* ARABIC </w:instrText>
+      </w:r>
+      <w:r>
+        <w:fldChar w:fldCharType="separate"/>
+      </w:r>
+      <w:r>
+        <w:rPr>
+          <w:noProof/>
+        </w:rPr>
+        <w:t>14</w:t>
+      </w:r>
+      <w:r>
+        <w:rPr>
+          <w:noProof/>
+        </w:rPr>
+        <w:fldChar w:fldCharType="end"/>
+      </w:r>
       <w:r>
         <w:t xml:space="preserve">: </w:t>
       </w:r>
@@ -20114,14 +20273,27 @@
       <w:r>
         <w:t xml:space="preserve">Abbildung </w:t>
       </w:r>
-      <w:fldSimple w:instr=" SEQ Abbildung \* ARABIC ">
-        <w:r>
-          <w:rPr>
-            <w:noProof/>
-          </w:rPr>
-          <w:t>15</w:t>
-        </w:r>
-      </w:fldSimple>
+      <w:r>
+        <w:fldChar w:fldCharType="begin"/>
+      </w:r>
+      <w:r>
+        <w:instrText xml:space="preserve"> SEQ Abbildung \* ARABIC </w:instrText>
+      </w:r>
+      <w:r>
+        <w:fldChar w:fldCharType="separate"/>
+      </w:r>
+      <w:r>
+        <w:rPr>
+          <w:noProof/>
+        </w:rPr>
+        <w:t>15</w:t>
+      </w:r>
+      <w:r>
+        <w:rPr>
+          <w:noProof/>
+        </w:rPr>
+        <w:fldChar w:fldCharType="end"/>
+      </w:r>
       <w:r>
         <w:t xml:space="preserve">: </w:t>
       </w:r>
@@ -20160,14 +20332,27 @@
       <w:r>
         <w:t xml:space="preserve">Tabelle </w:t>
       </w:r>
-      <w:fldSimple w:instr=" SEQ Tabelle \* ARABIC ">
-        <w:r>
-          <w:rPr>
-            <w:noProof/>
-          </w:rPr>
-          <w:t>4</w:t>
-        </w:r>
-      </w:fldSimple>
+      <w:r>
+        <w:fldChar w:fldCharType="begin"/>
+      </w:r>
+      <w:r>
+        <w:instrText xml:space="preserve"> SEQ Tabelle \* ARABIC </w:instrText>
+      </w:r>
+      <w:r>
+        <w:fldChar w:fldCharType="separate"/>
+      </w:r>
+      <w:r>
+        <w:rPr>
+          <w:noProof/>
+        </w:rPr>
+        <w:t>4</w:t>
+      </w:r>
+      <w:r>
+        <w:rPr>
+          <w:noProof/>
+        </w:rPr>
+        <w:fldChar w:fldCharType="end"/>
+      </w:r>
       <w:r>
         <w:t>: Vergleich der smarten Aufsätze</w:t>
       </w:r>
@@ -20850,7 +21035,6 @@
         <w:rPr>
           <w:rFonts w:ascii="Arial" w:hAnsi="Arial" w:cs="Arial"/>
         </w:rPr>
-        <w:lastRenderedPageBreak/>
         <w:t>Anforderung</w:t>
       </w:r>
       <w:bookmarkEnd w:id="207"/>
@@ -20889,14 +21073,27 @@
       <w:r>
         <w:t xml:space="preserve">Tabelle </w:t>
       </w:r>
-      <w:fldSimple w:instr=" SEQ Tabelle \* ARABIC ">
-        <w:r>
-          <w:rPr>
-            <w:noProof/>
-          </w:rPr>
-          <w:t>5</w:t>
-        </w:r>
-      </w:fldSimple>
+      <w:r>
+        <w:fldChar w:fldCharType="begin"/>
+      </w:r>
+      <w:r>
+        <w:instrText xml:space="preserve"> SEQ Tabelle \* ARABIC </w:instrText>
+      </w:r>
+      <w:r>
+        <w:fldChar w:fldCharType="separate"/>
+      </w:r>
+      <w:r>
+        <w:rPr>
+          <w:noProof/>
+        </w:rPr>
+        <w:t>5</w:t>
+      </w:r>
+      <w:r>
+        <w:rPr>
+          <w:noProof/>
+        </w:rPr>
+        <w:fldChar w:fldCharType="end"/>
+      </w:r>
       <w:r>
         <w:t>: Anforderungen der Pflegeverantwortlichen an ein smartes Medikamentenverwaltungssystem</w:t>
       </w:r>
@@ -21156,12 +21353,7 @@
               <w:t>, dann</w:t>
             </w:r>
             <w:r>
-              <w:t xml:space="preserve"> muss es auch in dem System mitübernommen werden</w:t>
-            </w:r>
-            <w:bookmarkStart w:id="212" w:name="_GoBack"/>
-            <w:bookmarkEnd w:id="212"/>
-            <w:r>
-              <w:t>.</w:t>
+              <w:t xml:space="preserve"> muss es auch in dem System mitübernommen werden.</w:t>
             </w:r>
           </w:p>
         </w:tc>
@@ -21675,7 +21867,6 @@
               <w:jc w:val="center"/>
             </w:pPr>
             <w:r>
-              <w:lastRenderedPageBreak/>
               <w:t>F-09</w:t>
             </w:r>
           </w:p>
@@ -21791,20 +21982,20 @@
           <w:rFonts w:ascii="Arial" w:hAnsi="Arial" w:cs="Arial"/>
         </w:rPr>
       </w:pPr>
-      <w:bookmarkStart w:id="213" w:name="_Toc462229593"/>
-      <w:bookmarkStart w:id="214" w:name="_Toc462230406"/>
-      <w:bookmarkStart w:id="215" w:name="_Toc462231035"/>
-      <w:bookmarkStart w:id="216" w:name="_Toc467844683"/>
+      <w:bookmarkStart w:id="212" w:name="_Toc462229593"/>
+      <w:bookmarkStart w:id="213" w:name="_Toc462230406"/>
+      <w:bookmarkStart w:id="214" w:name="_Toc462231035"/>
+      <w:bookmarkStart w:id="215" w:name="_Toc467844683"/>
       <w:r>
         <w:rPr>
           <w:rFonts w:ascii="Arial" w:hAnsi="Arial" w:cs="Arial"/>
         </w:rPr>
         <w:t>Funktionale Anforderungen</w:t>
       </w:r>
+      <w:bookmarkEnd w:id="212"/>
       <w:bookmarkEnd w:id="213"/>
       <w:bookmarkEnd w:id="214"/>
       <w:bookmarkEnd w:id="215"/>
-      <w:bookmarkEnd w:id="216"/>
     </w:p>
     <w:p>
       <w:pPr>
@@ -21818,20 +22009,20 @@
           <w:rFonts w:ascii="Arial" w:hAnsi="Arial" w:cs="Arial"/>
         </w:rPr>
       </w:pPr>
-      <w:bookmarkStart w:id="217" w:name="_Toc462229594"/>
-      <w:bookmarkStart w:id="218" w:name="_Toc462230407"/>
-      <w:bookmarkStart w:id="219" w:name="_Toc462231036"/>
-      <w:bookmarkStart w:id="220" w:name="_Toc467844684"/>
+      <w:bookmarkStart w:id="216" w:name="_Toc462229594"/>
+      <w:bookmarkStart w:id="217" w:name="_Toc462230407"/>
+      <w:bookmarkStart w:id="218" w:name="_Toc462231036"/>
+      <w:bookmarkStart w:id="219" w:name="_Toc467844684"/>
       <w:r>
         <w:rPr>
           <w:rFonts w:ascii="Arial" w:hAnsi="Arial" w:cs="Arial"/>
         </w:rPr>
         <w:t>Nicht-Funktionale Anforderungen</w:t>
       </w:r>
+      <w:bookmarkEnd w:id="216"/>
       <w:bookmarkEnd w:id="217"/>
       <w:bookmarkEnd w:id="218"/>
       <w:bookmarkEnd w:id="219"/>
-      <w:bookmarkEnd w:id="220"/>
     </w:p>
     <w:p>
       <w:pPr>
@@ -21845,20 +22036,20 @@
           <w:rFonts w:ascii="Arial" w:hAnsi="Arial" w:cs="Arial"/>
         </w:rPr>
       </w:pPr>
-      <w:bookmarkStart w:id="221" w:name="_Toc462229591"/>
-      <w:bookmarkStart w:id="222" w:name="_Toc462230408"/>
-      <w:bookmarkStart w:id="223" w:name="_Toc462231037"/>
-      <w:bookmarkStart w:id="224" w:name="_Toc467844685"/>
+      <w:bookmarkStart w:id="220" w:name="_Toc462229591"/>
+      <w:bookmarkStart w:id="221" w:name="_Toc462230408"/>
+      <w:bookmarkStart w:id="222" w:name="_Toc462231037"/>
+      <w:bookmarkStart w:id="223" w:name="_Toc467844685"/>
       <w:r>
         <w:rPr>
           <w:rFonts w:ascii="Arial" w:hAnsi="Arial" w:cs="Arial"/>
         </w:rPr>
         <w:t>Smarte Pillendose</w:t>
       </w:r>
+      <w:bookmarkEnd w:id="220"/>
       <w:bookmarkEnd w:id="221"/>
       <w:bookmarkEnd w:id="222"/>
       <w:bookmarkEnd w:id="223"/>
-      <w:bookmarkEnd w:id="224"/>
     </w:p>
     <w:p/>
     <w:p/>
@@ -21888,41 +22079,45 @@
           <w:rFonts w:ascii="Arial" w:hAnsi="Arial" w:cs="Arial"/>
         </w:rPr>
       </w:pPr>
-      <w:bookmarkStart w:id="225" w:name="_Toc462229595"/>
-      <w:bookmarkStart w:id="226" w:name="_Toc462230409"/>
-      <w:bookmarkStart w:id="227" w:name="_Toc462231038"/>
-      <w:bookmarkStart w:id="228" w:name="_Toc467844686"/>
+      <w:bookmarkStart w:id="224" w:name="_Toc462229595"/>
+      <w:bookmarkStart w:id="225" w:name="_Toc462230409"/>
+      <w:bookmarkStart w:id="226" w:name="_Toc462231038"/>
+      <w:bookmarkStart w:id="227" w:name="_Toc467844686"/>
       <w:r>
         <w:rPr>
           <w:rFonts w:ascii="Arial" w:hAnsi="Arial" w:cs="Arial"/>
         </w:rPr>
         <w:t>Entwurf</w:t>
       </w:r>
+      <w:bookmarkEnd w:id="224"/>
+      <w:r>
+        <w:rPr>
+          <w:rFonts w:ascii="Arial" w:hAnsi="Arial" w:cs="Arial"/>
+        </w:rPr>
+        <w:t xml:space="preserve"> </w:t>
+      </w:r>
+      <w:r>
+        <w:rPr>
+          <w:rFonts w:ascii="Arial" w:hAnsi="Arial" w:cs="Arial"/>
+        </w:rPr>
+        <w:t xml:space="preserve">und Konzeption </w:t>
+      </w:r>
+      <w:r>
+        <w:rPr>
+          <w:rFonts w:ascii="Arial" w:hAnsi="Arial" w:cs="Arial"/>
+        </w:rPr>
+        <w:t>der Hardware</w:t>
+      </w:r>
       <w:bookmarkEnd w:id="225"/>
-      <w:r>
-        <w:rPr>
-          <w:rFonts w:ascii="Arial" w:hAnsi="Arial" w:cs="Arial"/>
-        </w:rPr>
-        <w:t xml:space="preserve"> </w:t>
-      </w:r>
-      <w:r>
-        <w:rPr>
-          <w:rFonts w:ascii="Arial" w:hAnsi="Arial" w:cs="Arial"/>
-        </w:rPr>
-        <w:t xml:space="preserve">und Konzeption </w:t>
-      </w:r>
-      <w:r>
-        <w:rPr>
-          <w:rFonts w:ascii="Arial" w:hAnsi="Arial" w:cs="Arial"/>
-        </w:rPr>
-        <w:t>der Hardware</w:t>
-      </w:r>
       <w:bookmarkEnd w:id="226"/>
       <w:bookmarkEnd w:id="227"/>
-      <w:bookmarkEnd w:id="228"/>
     </w:p>
     <w:p/>
-    <w:p/>
+    <w:p>
+      <w:r>
+        <w:t>test</w:t>
+      </w:r>
+    </w:p>
     <w:p>
       <w:r>
         <w:rPr>
@@ -21993,7 +22188,6 @@
         <w:rPr>
           <w:noProof/>
         </w:rPr>
-        <w:lastRenderedPageBreak/>
         <w:drawing>
           <wp:inline distT="0" distB="0" distL="0" distR="0" wp14:anchorId="48F0C3CE" wp14:editId="5D327E8F">
             <wp:extent cx="4078695" cy="1533525"/>
@@ -22090,20 +22284,20 @@
           <w:rFonts w:ascii="Arial" w:hAnsi="Arial" w:cs="Arial"/>
         </w:rPr>
       </w:pPr>
-      <w:bookmarkStart w:id="229" w:name="_Toc462229597"/>
-      <w:bookmarkStart w:id="230" w:name="_Toc462230410"/>
-      <w:bookmarkStart w:id="231" w:name="_Toc462231039"/>
-      <w:bookmarkStart w:id="232" w:name="_Toc467844687"/>
+      <w:bookmarkStart w:id="228" w:name="_Toc462229597"/>
+      <w:bookmarkStart w:id="229" w:name="_Toc462230410"/>
+      <w:bookmarkStart w:id="230" w:name="_Toc462231039"/>
+      <w:bookmarkStart w:id="231" w:name="_Toc467844687"/>
       <w:r>
         <w:rPr>
           <w:rFonts w:ascii="Arial" w:hAnsi="Arial" w:cs="Arial"/>
         </w:rPr>
         <w:t>Verwendete Bestandteile</w:t>
       </w:r>
+      <w:bookmarkEnd w:id="228"/>
       <w:bookmarkEnd w:id="229"/>
       <w:bookmarkEnd w:id="230"/>
       <w:bookmarkEnd w:id="231"/>
-      <w:bookmarkEnd w:id="232"/>
     </w:p>
     <w:p>
       <w:pPr>
@@ -22117,20 +22311,20 @@
           <w:rFonts w:ascii="Arial" w:hAnsi="Arial" w:cs="Arial"/>
         </w:rPr>
       </w:pPr>
-      <w:bookmarkStart w:id="233" w:name="_Toc462229598"/>
-      <w:bookmarkStart w:id="234" w:name="_Toc462230411"/>
-      <w:bookmarkStart w:id="235" w:name="_Toc462231040"/>
-      <w:bookmarkStart w:id="236" w:name="_Toc467844688"/>
+      <w:bookmarkStart w:id="232" w:name="_Toc462229598"/>
+      <w:bookmarkStart w:id="233" w:name="_Toc462230411"/>
+      <w:bookmarkStart w:id="234" w:name="_Toc462231040"/>
+      <w:bookmarkStart w:id="235" w:name="_Toc467844688"/>
       <w:r>
         <w:rPr>
           <w:rFonts w:ascii="Arial" w:hAnsi="Arial" w:cs="Arial"/>
         </w:rPr>
         <w:t>Schaltplan</w:t>
       </w:r>
+      <w:bookmarkEnd w:id="232"/>
       <w:bookmarkEnd w:id="233"/>
       <w:bookmarkEnd w:id="234"/>
       <w:bookmarkEnd w:id="235"/>
-      <w:bookmarkEnd w:id="236"/>
     </w:p>
     <w:p>
       <w:pPr>
@@ -22144,16 +22338,16 @@
           <w:rFonts w:ascii="Arial" w:hAnsi="Arial" w:cs="Arial"/>
         </w:rPr>
       </w:pPr>
-      <w:bookmarkStart w:id="237" w:name="_Toc462229599"/>
+      <w:bookmarkStart w:id="236" w:name="_Toc462229599"/>
       <w:r>
         <w:rPr>
           <w:rFonts w:ascii="Arial" w:hAnsi="Arial" w:cs="Arial"/>
         </w:rPr>
         <w:t xml:space="preserve"> </w:t>
       </w:r>
-      <w:bookmarkStart w:id="238" w:name="_Toc462230412"/>
-      <w:bookmarkStart w:id="239" w:name="_Toc462231041"/>
-      <w:bookmarkStart w:id="240" w:name="_Toc467844689"/>
+      <w:bookmarkStart w:id="237" w:name="_Toc462230412"/>
+      <w:bookmarkStart w:id="238" w:name="_Toc462231041"/>
+      <w:bookmarkStart w:id="239" w:name="_Toc467844689"/>
       <w:r>
         <w:rPr>
           <w:rFonts w:ascii="Arial" w:hAnsi="Arial" w:cs="Arial"/>
@@ -22172,10 +22366,10 @@
         </w:rPr>
         <w:t>Software</w:t>
       </w:r>
+      <w:bookmarkEnd w:id="236"/>
       <w:bookmarkEnd w:id="237"/>
       <w:bookmarkEnd w:id="238"/>
       <w:bookmarkEnd w:id="239"/>
-      <w:bookmarkEnd w:id="240"/>
     </w:p>
     <w:p>
       <w:pPr>
@@ -22189,20 +22383,20 @@
           <w:rFonts w:ascii="Arial" w:hAnsi="Arial" w:cs="Arial"/>
         </w:rPr>
       </w:pPr>
-      <w:bookmarkStart w:id="241" w:name="_Toc462229600"/>
-      <w:bookmarkStart w:id="242" w:name="_Toc462230413"/>
-      <w:bookmarkStart w:id="243" w:name="_Toc462231042"/>
-      <w:bookmarkStart w:id="244" w:name="_Toc467844690"/>
+      <w:bookmarkStart w:id="240" w:name="_Toc462229600"/>
+      <w:bookmarkStart w:id="241" w:name="_Toc462230413"/>
+      <w:bookmarkStart w:id="242" w:name="_Toc462231042"/>
+      <w:bookmarkStart w:id="243" w:name="_Toc467844690"/>
       <w:r>
         <w:rPr>
           <w:rFonts w:ascii="Arial" w:hAnsi="Arial" w:cs="Arial"/>
         </w:rPr>
         <w:t>Architektur</w:t>
       </w:r>
+      <w:bookmarkEnd w:id="240"/>
       <w:bookmarkEnd w:id="241"/>
       <w:bookmarkEnd w:id="242"/>
       <w:bookmarkEnd w:id="243"/>
-      <w:bookmarkEnd w:id="244"/>
     </w:p>
     <w:p>
       <w:pPr>
@@ -22216,20 +22410,20 @@
           <w:rFonts w:ascii="Arial" w:hAnsi="Arial" w:cs="Arial"/>
         </w:rPr>
       </w:pPr>
-      <w:bookmarkStart w:id="245" w:name="_Toc462229601"/>
-      <w:bookmarkStart w:id="246" w:name="_Toc462230414"/>
-      <w:bookmarkStart w:id="247" w:name="_Toc462231043"/>
-      <w:bookmarkStart w:id="248" w:name="_Toc467844691"/>
+      <w:bookmarkStart w:id="244" w:name="_Toc462229601"/>
+      <w:bookmarkStart w:id="245" w:name="_Toc462230414"/>
+      <w:bookmarkStart w:id="246" w:name="_Toc462231043"/>
+      <w:bookmarkStart w:id="247" w:name="_Toc467844691"/>
       <w:r>
         <w:rPr>
           <w:rFonts w:ascii="Arial" w:hAnsi="Arial" w:cs="Arial"/>
         </w:rPr>
         <w:t>Funktionsumfang</w:t>
       </w:r>
+      <w:bookmarkEnd w:id="244"/>
       <w:bookmarkEnd w:id="245"/>
       <w:bookmarkEnd w:id="246"/>
       <w:bookmarkEnd w:id="247"/>
-      <w:bookmarkEnd w:id="248"/>
     </w:p>
     <w:p>
       <w:pPr>
@@ -22243,20 +22437,20 @@
           <w:rFonts w:ascii="Arial" w:hAnsi="Arial" w:cs="Arial"/>
         </w:rPr>
       </w:pPr>
-      <w:bookmarkStart w:id="249" w:name="_Toc462229602"/>
-      <w:bookmarkStart w:id="250" w:name="_Toc462230415"/>
-      <w:bookmarkStart w:id="251" w:name="_Toc462231044"/>
-      <w:bookmarkStart w:id="252" w:name="_Toc467844692"/>
+      <w:bookmarkStart w:id="248" w:name="_Toc462229602"/>
+      <w:bookmarkStart w:id="249" w:name="_Toc462230415"/>
+      <w:bookmarkStart w:id="250" w:name="_Toc462231044"/>
+      <w:bookmarkStart w:id="251" w:name="_Toc467844692"/>
       <w:r>
         <w:rPr>
           <w:rFonts w:ascii="Arial" w:hAnsi="Arial" w:cs="Arial"/>
         </w:rPr>
         <w:t>Entwicklung</w:t>
       </w:r>
+      <w:bookmarkEnd w:id="248"/>
       <w:bookmarkEnd w:id="249"/>
       <w:bookmarkEnd w:id="250"/>
       <w:bookmarkEnd w:id="251"/>
-      <w:bookmarkEnd w:id="252"/>
     </w:p>
     <w:p>
       <w:pPr>
@@ -22270,14 +22464,14 @@
           <w:rFonts w:ascii="Arial" w:hAnsi="Arial" w:cs="Arial"/>
         </w:rPr>
       </w:pPr>
-      <w:bookmarkStart w:id="253" w:name="_Toc467844693"/>
+      <w:bookmarkStart w:id="252" w:name="_Toc467844693"/>
       <w:r>
         <w:rPr>
           <w:rFonts w:ascii="Arial" w:hAnsi="Arial" w:cs="Arial"/>
         </w:rPr>
         <w:t>Validierung</w:t>
       </w:r>
-      <w:bookmarkEnd w:id="253"/>
+      <w:bookmarkEnd w:id="252"/>
     </w:p>
     <w:p>
       <w:pPr>
@@ -22291,20 +22485,20 @@
           <w:rFonts w:ascii="Arial" w:hAnsi="Arial" w:cs="Arial"/>
         </w:rPr>
       </w:pPr>
-      <w:bookmarkStart w:id="254" w:name="_Toc462229604"/>
-      <w:bookmarkStart w:id="255" w:name="_Toc462230417"/>
-      <w:bookmarkStart w:id="256" w:name="_Toc462231046"/>
-      <w:bookmarkStart w:id="257" w:name="_Toc467844694"/>
+      <w:bookmarkStart w:id="253" w:name="_Toc462229604"/>
+      <w:bookmarkStart w:id="254" w:name="_Toc462230417"/>
+      <w:bookmarkStart w:id="255" w:name="_Toc462231046"/>
+      <w:bookmarkStart w:id="256" w:name="_Toc467844694"/>
       <w:r>
         <w:rPr>
           <w:rFonts w:ascii="Arial" w:hAnsi="Arial" w:cs="Arial"/>
         </w:rPr>
         <w:t>Fazit und Ausblick</w:t>
       </w:r>
+      <w:bookmarkEnd w:id="253"/>
       <w:bookmarkEnd w:id="254"/>
       <w:bookmarkEnd w:id="255"/>
       <w:bookmarkEnd w:id="256"/>
-      <w:bookmarkEnd w:id="257"/>
     </w:p>
     <w:p>
       <w:pPr>
@@ -22326,12 +22520,11 @@
         <w:keepLines w:val="0"/>
         <w:widowControl w:val="0"/>
       </w:pPr>
-      <w:bookmarkStart w:id="258" w:name="_Toc467844695"/>
-      <w:r>
-        <w:lastRenderedPageBreak/>
+      <w:bookmarkStart w:id="257" w:name="_Toc467844695"/>
+      <w:r>
         <w:t>Anlage</w:t>
       </w:r>
-      <w:bookmarkEnd w:id="258"/>
+      <w:bookmarkEnd w:id="257"/>
     </w:p>
     <w:p/>
     <w:p>
@@ -22397,22 +22590,35 @@
         <w:pStyle w:val="Beschriftung"/>
         <w:jc w:val="left"/>
       </w:pPr>
-      <w:bookmarkStart w:id="259" w:name="_Toc467844713"/>
+      <w:bookmarkStart w:id="258" w:name="_Toc467844713"/>
       <w:r>
         <w:t xml:space="preserve">Abbildung </w:t>
       </w:r>
-      <w:fldSimple w:instr=" SEQ Abbildung \* ARABIC ">
-        <w:r>
-          <w:rPr>
-            <w:noProof/>
-          </w:rPr>
-          <w:t>16</w:t>
-        </w:r>
-      </w:fldSimple>
+      <w:r>
+        <w:fldChar w:fldCharType="begin"/>
+      </w:r>
+      <w:r>
+        <w:instrText xml:space="preserve"> SEQ Abbildung \* ARABIC </w:instrText>
+      </w:r>
+      <w:r>
+        <w:fldChar w:fldCharType="separate"/>
+      </w:r>
+      <w:r>
+        <w:rPr>
+          <w:noProof/>
+        </w:rPr>
+        <w:t>16</w:t>
+      </w:r>
+      <w:r>
+        <w:rPr>
+          <w:noProof/>
+        </w:rPr>
+        <w:fldChar w:fldCharType="end"/>
+      </w:r>
       <w:r>
         <w:t>: Zukünftige und aktuelle AAL-Technologien und Anwendungen</w:t>
       </w:r>
-      <w:bookmarkEnd w:id="259"/>
+      <w:bookmarkEnd w:id="258"/>
     </w:p>
     <w:p/>
     <w:p>
@@ -22437,7 +22643,6 @@
         <w:pStyle w:val="CitaviBibliographyHeading"/>
       </w:pPr>
       <w:r>
-        <w:lastRenderedPageBreak/>
         <w:fldChar w:fldCharType="begin"/>
       </w:r>
       <w:r>
@@ -22446,646 +22651,643 @@
       <w:r>
         <w:fldChar w:fldCharType="separate"/>
       </w:r>
+      <w:bookmarkStart w:id="259" w:name="_Toc467844696"/>
       <w:bookmarkStart w:id="260" w:name="_CTVBIBLIOGRAPHY1"/>
-      <w:bookmarkStart w:id="261" w:name="_Toc467844696"/>
       <w:bookmarkEnd w:id="260"/>
       <w:r>
         <w:t>Literaturverzeichnis</w:t>
       </w:r>
+      <w:bookmarkEnd w:id="259"/>
+    </w:p>
+    <w:p>
+      <w:pPr>
+        <w:pStyle w:val="CitaviBibliographyEntry"/>
+      </w:pPr>
+      <w:bookmarkStart w:id="261" w:name="_CTVL00129e15c1bcfde47aa97950308a1967cc4"/>
+      <w:r>
+        <w:t>Abbey, Brianna; Alipour, Anahita; Camp, Christopher; Hofer, Crystal (2012): The Smart Pill Box.</w:t>
+      </w:r>
+    </w:p>
+    <w:p>
+      <w:pPr>
+        <w:pStyle w:val="CitaviBibliographyEntry"/>
+      </w:pPr>
+      <w:bookmarkStart w:id="262" w:name="_CTVL0019ab3008107504d988c23b40c0738d118"/>
       <w:bookmarkEnd w:id="261"/>
+      <w:r>
+        <w:t>ABDA - Bundesvereinigung Deutscher Apothekerverbände e. V. (2007): Non-Compliance kostet 10 Millarden Euro. Apotheker verbessern Therapietreue. Online verfügbar unter https://www.abda.de/index.php?id=303, zuletzt geprüft am 02.10.2016.</w:t>
+      </w:r>
     </w:p>
     <w:p>
       <w:pPr>
         <w:pStyle w:val="CitaviBibliographyEntry"/>
       </w:pPr>
-      <w:bookmarkStart w:id="262" w:name="_CTVL00129e15c1bcfde47aa97950308a1967cc4"/>
-      <w:r>
-        <w:t>Abbey, Brianna; Alipour, Anahita; Camp, Christopher; Hofer, Crystal (2012): The Smart Pill Box.</w:t>
+      <w:bookmarkStart w:id="263" w:name="_CTVL0014d1b7c83920f4048970555a4eefc6ffa"/>
+      <w:bookmarkEnd w:id="262"/>
+      <w:r>
+        <w:t>Abiogenix (2016a): My uBox. Online verfügbar unter https://my-ubox.com, zuletzt geprüft am 05.10.2016.</w:t>
       </w:r>
     </w:p>
     <w:p>
       <w:pPr>
         <w:pStyle w:val="CitaviBibliographyEntry"/>
       </w:pPr>
-      <w:bookmarkStart w:id="263" w:name="_CTVL0019ab3008107504d988c23b40c0738d118"/>
-      <w:bookmarkEnd w:id="262"/>
-      <w:r>
-        <w:t>ABDA - Bundesvereinigung Deutscher Apothekerverbände e. V. (2007): Non-Compliance kostet 10 Millarden Euro. Apotheker verbessern Therapietreue. Online verfügbar unter https://www.abda.de/index.php?id=303, zuletzt geprüft am 02.10.2016.</w:t>
+      <w:bookmarkStart w:id="264" w:name="_CTVL001ae704835c8814846b8653727db6d0998"/>
+      <w:bookmarkEnd w:id="263"/>
+      <w:r>
+        <w:t>Abiogenix (2016b): The uBox team. Online verfügbar unter https://my-ubox.com/uBox-team/, zuletzt geprüft am 05.10.2016.</w:t>
       </w:r>
     </w:p>
     <w:p>
       <w:pPr>
         <w:pStyle w:val="CitaviBibliographyEntry"/>
       </w:pPr>
-      <w:bookmarkStart w:id="264" w:name="_CTVL0014d1b7c83920f4048970555a4eefc6ffa"/>
-      <w:bookmarkEnd w:id="263"/>
-      <w:r>
-        <w:t>Abiogenix (2016a): My uBox. Online verfügbar unter https://my-ubox.com, zuletzt geprüft am 05.10.2016.</w:t>
+      <w:bookmarkStart w:id="265" w:name="_CTVL001fa6642972f2540079df67edee63d8147"/>
+      <w:bookmarkEnd w:id="264"/>
+      <w:r>
+        <w:t>AdhereTech Inc. (2015): Smart Wireless Pill Bottles. Track and Improve Adherence in Real-Time. Online verfügbar unter https://www.adheretech.com, zuletzt geprüft am 05.10.2016.</w:t>
       </w:r>
     </w:p>
     <w:p>
       <w:pPr>
         <w:pStyle w:val="CitaviBibliographyEntry"/>
       </w:pPr>
-      <w:bookmarkStart w:id="265" w:name="_CTVL001ae704835c8814846b8653727db6d0998"/>
-      <w:bookmarkEnd w:id="264"/>
-      <w:r>
-        <w:t>Abiogenix (2016b): The uBox team. Online verfügbar unter https://my-ubox.com/uBox-team/, zuletzt geprüft am 05.10.2016.</w:t>
+      <w:bookmarkStart w:id="266" w:name="_CTVL00114d4c3eee7b64792bf2e5f216e72724b"/>
+      <w:bookmarkEnd w:id="265"/>
+      <w:r>
+        <w:t>Andreae, S.; Hayek, D. von; Weniger, J. (2006): Krankheitslehre / Altenpflege professionell: Thieme. Online verfügbar unter https://books.google.de/books?id=juTNRLyjL0cC.</w:t>
       </w:r>
     </w:p>
     <w:p>
       <w:pPr>
         <w:pStyle w:val="CitaviBibliographyEntry"/>
       </w:pPr>
-      <w:bookmarkStart w:id="266" w:name="_CTVL001fa6642972f2540079df67edee63d8147"/>
-      <w:bookmarkEnd w:id="265"/>
-      <w:r>
-        <w:t>AdhereTech Inc. (2015): Smart Wireless Pill Bottles. Track and Improve Adherence in Real-Time. Online verfügbar unter https://www.adheretech.com, zuletzt geprüft am 05.10.2016.</w:t>
+      <w:bookmarkStart w:id="267" w:name="_CTVL001760894a9753a48e28b861c8a4272420c"/>
+      <w:bookmarkEnd w:id="266"/>
+      <w:r>
+        <w:t>Backes, Gertrud M.; Clemens, Wolfgang (2013): Lebensphase Alter. Eine Einführung in die sozialwissenschaftliche Alternsforschung. 4., überarb. und erw. Aufl. Weinheim: Beltz Juventa (Grundlagentexte Soziologie). Online verfügbar unter http://www.socialnet.de/rezensionen/isbn.php?isbn=978-3-7799-2603-0.</w:t>
       </w:r>
     </w:p>
     <w:p>
       <w:pPr>
         <w:pStyle w:val="CitaviBibliographyEntry"/>
       </w:pPr>
-      <w:bookmarkStart w:id="267" w:name="_CTVL00114d4c3eee7b64792bf2e5f216e72724b"/>
-      <w:bookmarkEnd w:id="266"/>
-      <w:r>
-        <w:t>Andreae, S.; Hayek, D. von; Weniger, J. (2006): Krankheitslehre / Altenpflege professionell: Thieme. Online verfügbar unter https://books.google.de/books?id=juTNRLyjL0cC.</w:t>
+      <w:bookmarkStart w:id="268" w:name="_CTVL0012447d6db4e254925b2a23ccf2ab440d8"/>
+      <w:bookmarkEnd w:id="267"/>
+      <w:r>
+        <w:t xml:space="preserve">Blackman, Stephanie; Matlo, Claudine; Bobrovitskiy, Charisse; Waldoch, Ashley; Fang, Mei Lan; Jackson, Piper et al. (2016): Ambient Assisted Living Technologies for Aging Well. A Scoping Review. In: </w:t>
+      </w:r>
+      <w:bookmarkEnd w:id="268"/>
+      <w:r>
+        <w:rPr>
+          <w:i/>
+        </w:rPr>
+        <w:t xml:space="preserve">Journal of Intelligent Systems </w:t>
+      </w:r>
+      <w:r>
+        <w:t>25 (1). DOI: 10.1515/jisys-2014-0136.</w:t>
       </w:r>
     </w:p>
     <w:p>
       <w:pPr>
         <w:pStyle w:val="CitaviBibliographyEntry"/>
       </w:pPr>
-      <w:bookmarkStart w:id="268" w:name="_CTVL001760894a9753a48e28b861c8a4272420c"/>
-      <w:bookmarkEnd w:id="267"/>
-      <w:r>
-        <w:t>Backes, Gertrud M.; Clemens, Wolfgang (2013): Lebensphase Alter. Eine Einführung in die sozialwissenschaftliche Alternsforschung. 4., überarb. und erw. Aufl. Weinheim: Beltz Juventa (Grundlagentexte Soziologie). Online verfügbar unter http://www.socialnet.de/rezensionen/isbn.php?isbn=978-3-7799-2603-0.</w:t>
+      <w:bookmarkStart w:id="269" w:name="_CTVL001ee9296f17884476f8b8da220da057fa6"/>
+      <w:r>
+        <w:t>Böhm, Karin; Tesch-Römer, Clemens; Ziese, Thomas (Hg.) (2009): Gesundheit und Krankheit im Alter. Robert-Koch-Institut. Berlin: Robert Koch-Inst (Beiträge zur Gesundheitsberichterstattung des Bundes). Online verfügbar unter http://nbn-resolving.de/urn:nbn:de:0257-1002569.</w:t>
       </w:r>
     </w:p>
     <w:p>
       <w:pPr>
         <w:pStyle w:val="CitaviBibliographyEntry"/>
       </w:pPr>
-      <w:bookmarkStart w:id="269" w:name="_CTVL0012447d6db4e254925b2a23ccf2ab440d8"/>
-      <w:bookmarkEnd w:id="268"/>
-      <w:r>
-        <w:t xml:space="preserve">Blackman, Stephanie; Matlo, Claudine; Bobrovitskiy, Charisse; Waldoch, Ashley; Fang, Mei Lan; Jackson, Piper et al. (2016): Ambient Assisted Living Technologies for Aging Well. A Scoping Review. In: </w:t>
-      </w:r>
+      <w:bookmarkStart w:id="270" w:name="_CTVL0014afa4122ac4140299adfe5a93fb275c0"/>
       <w:bookmarkEnd w:id="269"/>
       <w:r>
+        <w:t>Borrmann, Julia (2012): DAS ÖKONOMISCHE POTENTIAL VON AMBIENT ASSISTED LIVING ODER IT-BASIERTEN ASSISTENZSYSTEMEN. Hg. v. Economica Institut für Wirtschaftsforschung.</w:t>
+      </w:r>
+    </w:p>
+    <w:p>
+      <w:pPr>
+        <w:pStyle w:val="CitaviBibliographyEntry"/>
+      </w:pPr>
+      <w:bookmarkStart w:id="271" w:name="_CTVL00108d33f7b1c6a424881e14c1ed2980930"/>
+      <w:bookmarkEnd w:id="270"/>
+      <w:r>
+        <w:t xml:space="preserve">Chen, K.; Chan, A.H.S.; Chan, S. C. (2012): Gerontechnology acceptance by older Hong Kong people. In: </w:t>
+      </w:r>
+      <w:bookmarkEnd w:id="271"/>
+      <w:r>
         <w:rPr>
           <w:i/>
         </w:rPr>
-        <w:t xml:space="preserve">Journal of Intelligent Systems </w:t>
-      </w:r>
-      <w:r>
-        <w:t>25 (1). DOI: 10.1515/jisys-2014-0136.</w:t>
+        <w:t xml:space="preserve">Gerontechnology </w:t>
+      </w:r>
+      <w:r>
+        <w:t>11 (2). DOI: 10.4017/gt.2012.11.02.524.00.</w:t>
       </w:r>
     </w:p>
     <w:p>
       <w:pPr>
         <w:pStyle w:val="CitaviBibliographyEntry"/>
       </w:pPr>
-      <w:bookmarkStart w:id="270" w:name="_CTVL001ee9296f17884476f8b8da220da057fa6"/>
-      <w:r>
-        <w:t>Böhm, Karin; Tesch-Römer, Clemens; Ziese, Thomas (Hg.) (2009): Gesundheit und Krankheit im Alter. Robert-Koch-Institut. Berlin: Robert Koch-Inst (Beiträge zur Gesundheitsberichterstattung des Bundes). Online verfügbar unter http://nbn-resolving.de/urn:nbn:de:0257-1002569.</w:t>
+      <w:bookmarkStart w:id="272" w:name="_CTVL001130e62fd48b84559a7e34187531aff64"/>
+      <w:r>
+        <w:t>Circadian Design, Inc. (2016): ROUND Refill. Modernize the medicine cabinet. Online verfügbar unter https://roundhealth.co/refill/, zuletzt geprüft am 05.10.2016.</w:t>
       </w:r>
     </w:p>
     <w:p>
       <w:pPr>
         <w:pStyle w:val="CitaviBibliographyEntry"/>
       </w:pPr>
-      <w:bookmarkStart w:id="271" w:name="_CTVL0014afa4122ac4140299adfe5a93fb275c0"/>
-      <w:bookmarkEnd w:id="270"/>
-      <w:r>
-        <w:t>Borrmann, Julia (2012): DAS ÖKONOMISCHE POTENTIAL VON AMBIENT ASSISTED LIVING ODER IT-BASIERTEN ASSISTENZSYSTEMEN. Hg. v. Economica Institut für Wirtschaftsforschung.</w:t>
+      <w:bookmarkStart w:id="273" w:name="_CTVL0017d244334e7764a40a18567b28453c319"/>
+      <w:bookmarkEnd w:id="272"/>
+      <w:r>
+        <w:t>Claßen Katrin (2012): Zur Psychologie von Technikakzeptanz im höheren Lebensalter: Die Rolle von Technikgenerationen. Dissertation. Ruprecht-Karls-Universität Heidelberg, Heidelberg. Fakultät für Verhaltens- und Empirische Kulturwissenschaften. Online verfügbar unter http://archiv.ub.uni-heidelberg.de/volltextserver/14295/1/Dissertation%20Classen.pdf.</w:t>
       </w:r>
     </w:p>
     <w:p>
       <w:pPr>
         <w:pStyle w:val="CitaviBibliographyEntry"/>
       </w:pPr>
-      <w:bookmarkStart w:id="272" w:name="_CTVL00108d33f7b1c6a424881e14c1ed2980930"/>
-      <w:bookmarkEnd w:id="271"/>
-      <w:r>
-        <w:t xml:space="preserve">Chen, K.; Chan, A.H.S.; Chan, S. C. (2012): Gerontechnology acceptance by older Hong Kong people. In: </w:t>
-      </w:r>
-      <w:bookmarkEnd w:id="272"/>
+      <w:bookmarkStart w:id="274" w:name="_CTVL001c5a84e9d3b8b4ba9a8d49a6c653a26cc"/>
+      <w:bookmarkEnd w:id="273"/>
+      <w:r>
+        <w:t>Dachverband Adherence e.V. (2011): Compliance vs. Adherence. Online verfügbar unter http://www.dv-adherence.de/index.php/compliance-vs-adherence.html, zuletzt aktualisiert am 08.10.2016.</w:t>
+      </w:r>
+    </w:p>
+    <w:p>
+      <w:pPr>
+        <w:pStyle w:val="CitaviBibliographyEntry"/>
+      </w:pPr>
+      <w:bookmarkStart w:id="275" w:name="_CTVL001b609d862b96447bab23544ec0efe7292"/>
+      <w:bookmarkEnd w:id="274"/>
+      <w:r>
+        <w:t>Doh, Michael (2012): Der ältere Mensch und die Mediatisierung – Entwicklungslinien, Potenziale und Barrieren des Internets. Online verfügbar unter http://digitale-chancen.de/assets/includes/sendtext.cfm?aus=11&amp;key=1048.</w:t>
+      </w:r>
+    </w:p>
+    <w:p>
+      <w:pPr>
+        <w:pStyle w:val="CitaviBibliographyEntry"/>
+      </w:pPr>
+      <w:bookmarkStart w:id="276" w:name="_CTVL00155f5b78c31364566926dbc0dff477d13"/>
+      <w:bookmarkEnd w:id="275"/>
+      <w:r>
+        <w:t>dr Poket Sp. z o.o. (o. J.): Pillbox by Dr Poket. Online verfügbar unter http://getthepillbox.com, zuletzt geprüft am 05.10.2016.</w:t>
+      </w:r>
+    </w:p>
+    <w:p>
+      <w:pPr>
+        <w:pStyle w:val="CitaviBibliographyEntry"/>
+      </w:pPr>
+      <w:bookmarkStart w:id="277" w:name="_CTVL0014abda80da3344ed1835f7cbbec54e901"/>
+      <w:bookmarkEnd w:id="276"/>
+      <w:r>
+        <w:t>Ehlert, Ulrike (Hg.) (2016): Verhaltensmedizin. 2., vollständig überarbeitete und aktualisierte Auflage. Berlin, Heidelberg: Springer (Springer-Lehrbuch). Online verfügbar unter http://dx.doi.org/10.1007/978-3-662-48035-9.</w:t>
+      </w:r>
+    </w:p>
+    <w:p>
+      <w:pPr>
+        <w:pStyle w:val="CitaviBibliographyEntry"/>
+      </w:pPr>
+      <w:bookmarkStart w:id="278" w:name="_CTVL0017466af333e0a4a24b06f611624ae9840"/>
+      <w:bookmarkEnd w:id="277"/>
+      <w:r>
+        <w:t>Friesdorf, W.; Heine, A. (2007): sentha - seniorengerechte Technik im häuslichen Alltag: Ein Forschungsbericht mit integriertem Roman: Springer Berlin Heidelberg. Online verfügbar unter https://books.google.de/books?id=RvkmBAAAQBAJ.</w:t>
+      </w:r>
+    </w:p>
+    <w:p>
+      <w:pPr>
+        <w:pStyle w:val="CitaviBibliographyEntry"/>
+      </w:pPr>
+      <w:bookmarkStart w:id="279" w:name="_CTVL00113cacf6c5537499d90831e5a02c3dfd8"/>
+      <w:bookmarkEnd w:id="278"/>
+      <w:r>
+        <w:t>Füeßl, Hermann; Middeke, Martin; Würtemberger, G. (2014): Anamnese und klinische Untersuchung. [Audios zu Herz- und Lungenauskultation plus Untersuchungsfilm online ; + campus.thieme.de]. 5., aktualisierte Auflage. Stuttgart: Thieme (Duale Reihe).</w:t>
+      </w:r>
+    </w:p>
+    <w:p>
+      <w:pPr>
+        <w:pStyle w:val="CitaviBibliographyEntry"/>
+      </w:pPr>
+      <w:bookmarkStart w:id="280" w:name="_CTVL0019bf619fe71c247a8808c95c14257adef"/>
+      <w:bookmarkEnd w:id="279"/>
+      <w:r>
+        <w:t>Georgieff, Peter (2008): Marktpotenziale IT-unterstützter Pflege für ein selbstbestimmtes Altern: MFG Stiftung Baden-Württemberg.</w:t>
+      </w:r>
+    </w:p>
+    <w:p>
+      <w:pPr>
+        <w:pStyle w:val="CitaviBibliographyEntry"/>
+      </w:pPr>
+      <w:bookmarkStart w:id="281" w:name="_CTVL001889e6f64af384716a310b76830e71846"/>
+      <w:bookmarkEnd w:id="280"/>
+      <w:r>
+        <w:t>Glaeske, Gerd; Schicktanz, Christel (2015a): Barmer GEK - Arzneimittelreport-2015. Hg. v. Barmer GEK. Online verfügbar unter http://presse.barmer-gek.de/barmer/web/Portale/Presseportal/Subportal/Presseinformationen/Archiv/2015/151209-Arzneimittelreport-2015/PDF-Arzneimittelreport-2015,property=Data.pdf.</w:t>
+      </w:r>
+    </w:p>
+    <w:p>
+      <w:pPr>
+        <w:pStyle w:val="CitaviBibliographyEntry"/>
+      </w:pPr>
+      <w:bookmarkStart w:id="282" w:name="_CTVL0013389f7585f7b499eaf4dce8a447aaf51"/>
+      <w:bookmarkEnd w:id="281"/>
+      <w:r>
+        <w:t>Glaeske, Gerd; Schicktanz, Christel (2015b): Barmer GEK - Infografiken zum Arzneimittelreport 2015. Hg. v. Barmer GEK. Online verfügbar unter http://presse.barmer-gek.de/barmer/web/Portale/Presseportal/Subportal/Presseinformationen/Archiv/2015/151209-Arzneimittelreport-2015/PDF-Infografiken-Arzneimittelreport-2015,property=Data.pdf.</w:t>
+      </w:r>
+    </w:p>
+    <w:p>
+      <w:pPr>
+        <w:pStyle w:val="CitaviBibliographyEntry"/>
+      </w:pPr>
+      <w:bookmarkStart w:id="283" w:name="_CTVL00159cbe27619de4488bf4ca4861a97df7b"/>
+      <w:bookmarkEnd w:id="282"/>
+      <w:r>
+        <w:t>Gould, Odette N.; Todd, Laura; Irvine-Meek, Janice (2009): Adherence devices in a community sample. How are pillboxes used? (1).</w:t>
+      </w:r>
+    </w:p>
+    <w:p>
+      <w:pPr>
+        <w:pStyle w:val="CitaviBibliographyEntry"/>
+      </w:pPr>
+      <w:bookmarkStart w:id="284" w:name="_CTVL00162a0b79b93b741cdb0f09d624c4e37e3"/>
+      <w:bookmarkEnd w:id="283"/>
+      <w:r>
+        <w:t>Grätzel von Grätz, Philipp; Baellensiefen, Wolfgang Phd.; Fersch, Michela; Thürmann, Petra A. (2016): Medikamente im Alter: Welche Wirkstoffe sind ungeeignet. Hg. v. Bundesministerium für Bildung und Forschung. Referat Gesundheitsforschung. Berlin. Online verfügbar unter https://www.bmbf.de/pub/Medikamente_im_Alter.pdf.</w:t>
+      </w:r>
+    </w:p>
+    <w:p>
+      <w:pPr>
+        <w:pStyle w:val="CitaviBibliographyEntry"/>
+      </w:pPr>
+      <w:bookmarkStart w:id="285" w:name="_CTVL001f83b88341bee495e8a7717b0767c220a"/>
+      <w:bookmarkEnd w:id="284"/>
+      <w:r>
+        <w:t>Hagan, Pat (2015): THE TRUE COST OF MEDICATION NON-ADHERENCE. Online verfügbar unter http://www.letstakecareofit.com/wp-content/uploads/2015/10/The-True-Cost-of-Medication-Non-Adherence-Report.pdf.</w:t>
+      </w:r>
+    </w:p>
+    <w:p>
+      <w:pPr>
+        <w:pStyle w:val="CitaviBibliographyEntry"/>
+      </w:pPr>
+      <w:bookmarkStart w:id="286" w:name="_CTVL001a7680e004c3c4c699743099fa4acb028"/>
+      <w:bookmarkEnd w:id="285"/>
+      <w:r>
+        <w:t>Hayes, Tamara L.; Cobbinah, Kofi; Dishongh, Terry; Kaye, Jeffrey A.; Kimel, Janna; Labhard, Michael et al. (2009): A study of medication-taking and unobtrusive, intelligent reminding (8).</w:t>
+      </w:r>
+    </w:p>
+    <w:p>
+      <w:pPr>
+        <w:pStyle w:val="CitaviBibliographyEntry"/>
+      </w:pPr>
+      <w:bookmarkStart w:id="287" w:name="_CTVL001df284c37d4ca4ee09f1a3ae236a224a8"/>
+      <w:bookmarkEnd w:id="286"/>
+      <w:r>
+        <w:t>HERO Health LLC (2016): Hero. Online verfügbar unter https://herohealth.com, zuletzt geprüft am 05.10.2016.</w:t>
+      </w:r>
+    </w:p>
+    <w:p>
+      <w:pPr>
+        <w:pStyle w:val="CitaviBibliographyEntry"/>
+      </w:pPr>
+      <w:bookmarkStart w:id="288" w:name="_CTVL0019756b140bb4948f79950206949a31b73"/>
+      <w:bookmarkEnd w:id="287"/>
+      <w:r>
+        <w:t>Hoffmann, Elke; Gordo, Laura Romeu; Nowossadeck, Sonja (2014): Lebenssituation älterer Menschen in Deutschland. Hg. v. Deutsches Zentrum für Altersfragen.</w:t>
+      </w:r>
+    </w:p>
+    <w:p>
+      <w:pPr>
+        <w:pStyle w:val="CitaviBibliographyEntry"/>
+      </w:pPr>
+      <w:bookmarkStart w:id="289" w:name="_CTVL001b2b2ea6be52b4f22b1c5cacc070211a8"/>
+      <w:bookmarkEnd w:id="288"/>
+      <w:r>
+        <w:t>Joyce A. Cramer; Richard H. Mattson, M. D.; Mary L. Prevey, PhD; Richard D. Scheyer, M. D.; Valinda L. Ouellette, R. N. (1989): How Often Is Medication Taken as Prescribed? A Novel Assessment Technique. In: JAMA (Hg.): The Journal of the American Medical Association. 262. Aufl. (11).</w:t>
+      </w:r>
+    </w:p>
+    <w:p>
+      <w:pPr>
+        <w:pStyle w:val="CitaviBibliographyEntry"/>
+      </w:pPr>
+      <w:bookmarkStart w:id="290" w:name="_CTVL00112d50ec64d90464482f8d1736cd63dd1"/>
+      <w:bookmarkEnd w:id="289"/>
+      <w:r>
+        <w:t>Keding, Hannah; Eggen, Bernd (2011): Wohnsituation älterer Menschen in BadenWürttemberg und Deutschland. In: Statistisches Landesamt Baden-Württemberg (Hg.): Statistisches Monatsheft Baden-Württemberg. Stuttgart, S. 12–19.</w:t>
+      </w:r>
+    </w:p>
+    <w:p>
+      <w:pPr>
+        <w:pStyle w:val="CitaviBibliographyEntry"/>
+      </w:pPr>
+      <w:bookmarkStart w:id="291" w:name="_CTVL0016b8b5fc0ce7e4566a8c8f741077b25e4"/>
+      <w:bookmarkEnd w:id="290"/>
+      <w:r>
+        <w:t>Kirch, Wilhelm; Hoffmann, Thomas; Pfaff, Holger (2012): Prävention und Versorgung. 1. Aufl. s.l.: Georg Thieme Verlag KG. Online verfügbar unter http://ebooks.thieme.de/9783131694515.</w:t>
+      </w:r>
+    </w:p>
+    <w:p>
+      <w:pPr>
+        <w:pStyle w:val="CitaviBibliographyEntry"/>
+      </w:pPr>
+      <w:bookmarkStart w:id="292" w:name="_CTVL001b248b480bd2c4574969f261c0030da0b"/>
+      <w:bookmarkEnd w:id="291"/>
+      <w:r>
+        <w:t>Luga, Aurel O.; McGuire, Maura (2014): Adherence and health care costs. In: Dove Press (Hg.): Journal of Risk Management and Healthcare Policy, S. 35–44. Online verfügbar unter http://www.ncbi.nlm.nih.gov/pmc/articles/PMC3934668/pdf/rmhp-7-035.pdf.</w:t>
+      </w:r>
+    </w:p>
+    <w:p>
+      <w:pPr>
+        <w:pStyle w:val="CitaviBibliographyEntry"/>
+      </w:pPr>
+      <w:bookmarkStart w:id="293" w:name="_CTVL001b363576cc49e4699b92ca2e329b73a4b"/>
+      <w:bookmarkEnd w:id="292"/>
+      <w:r>
+        <w:t>Lundell, Jay; Kimel, Janna; Dishongh, Terry; Hayes, Tamara L.; Pavel, Misha; Kaye, Jeffrey A. (2010): Why Elders Forget to Take Their Meds: AProbe Study to Inform a Smart Reminding System. In: Chris D. Nugent und Juan Carlos Augusto (Hg.): Smart homes and beyond. ICOST 2006 : 4th International Conference on Smart Homes and Health Telematics. Amsterdam, Washington, DC: IOS Press (Assistive technology research series 1383-813X, v. 19), S. 98–105.</w:t>
+      </w:r>
+    </w:p>
+    <w:p>
+      <w:pPr>
+        <w:pStyle w:val="CitaviBibliographyEntry"/>
+      </w:pPr>
+      <w:bookmarkStart w:id="294" w:name="_CTVL00172390d328ea043f491f0e1107720a4cf"/>
+      <w:bookmarkEnd w:id="293"/>
+      <w:r>
+        <w:t>Medminder (o. J.): Jon – Locked Pill Dispenser. Online verfügbar unter https://www.medminder.com/pill-dispensers-2/jon-locked-pill-dispenser/, zuletzt geprüft am 06.10.2016.</w:t>
+      </w:r>
+    </w:p>
+    <w:p>
+      <w:pPr>
+        <w:pStyle w:val="CitaviBibliographyEntry"/>
+      </w:pPr>
+      <w:bookmarkStart w:id="295" w:name="_CTVL001a8aa7f5d99bb4059a109cfc223362a96"/>
+      <w:bookmarkEnd w:id="294"/>
+      <w:r>
+        <w:t>MedSignals / VitalSignals LLC (2014): MedSignals® Pill Case/Monitor. Online verfügbar unter http://www.medsignals.com/medsignals-pill-case, zuletzt geprüft am 05.10.2016.</w:t>
+      </w:r>
+    </w:p>
+    <w:p>
+      <w:pPr>
+        <w:pStyle w:val="CitaviBibliographyEntry"/>
+      </w:pPr>
+      <w:bookmarkStart w:id="296" w:name="_CTVL001e001c1bce9e646df9b862849b6016ddf"/>
+      <w:bookmarkEnd w:id="295"/>
+      <w:r>
+        <w:t>Müller, Lotti; Petzold, Hilarion G. (2009): Resilienz und protektive Faktoren im Alter und ihre Bedeutung für den Social Support und die Psychotherapie bei älteren Menschen. Hg. v. Europäische Akademie für psychosoziale Gesundheit.</w:t>
+      </w:r>
+    </w:p>
+    <w:p>
+      <w:pPr>
+        <w:pStyle w:val="CitaviBibliographyEntry"/>
+      </w:pPr>
+      <w:bookmarkStart w:id="297" w:name="_CTVL00151a65ecac26342269711b00ad809971b"/>
+      <w:bookmarkEnd w:id="296"/>
+      <w:r>
+        <w:t>Nadhem Kachroudi: Ambient Assisted Living.</w:t>
+      </w:r>
+    </w:p>
+    <w:p>
+      <w:pPr>
+        <w:pStyle w:val="CitaviBibliographyEntry"/>
+      </w:pPr>
+      <w:bookmarkStart w:id="298" w:name="_CTVL001ee77c3c7467849f2982e5fae2293d35d"/>
+      <w:bookmarkEnd w:id="297"/>
+      <w:r>
+        <w:t>Pack, Jochen (2000): Zukunftsreport demographischer Wandel. Innovationsfähigkeit in einer alternden Gesellschaft. Bonn: bmb+f, Bundesministerium für Bildung und Forschung.</w:t>
+      </w:r>
+    </w:p>
+    <w:p>
+      <w:pPr>
+        <w:pStyle w:val="CitaviBibliographyEntry"/>
+      </w:pPr>
+      <w:bookmarkStart w:id="299" w:name="_CTVL0015204873007f141879e0245c1ff49e189"/>
+      <w:bookmarkEnd w:id="298"/>
+      <w:r>
+        <w:t>Peter Georgieff (2009): Aktives Alter(n) und Technik. Nutzung der Informations- und Kommunikationstechnik (IKT) zur Erhaltung und Betreuung der Gesundheit älterer Menschen zu Hause. Hg. v. Fraunhofer-Institut für System- und Innovationsforschung.</w:t>
+      </w:r>
+    </w:p>
+    <w:p>
+      <w:pPr>
+        <w:pStyle w:val="CitaviBibliographyEntry"/>
+      </w:pPr>
+      <w:bookmarkStart w:id="300" w:name="_CTVL00103665879cc2544cb99e76aae26cf17ed"/>
+      <w:bookmarkEnd w:id="299"/>
+      <w:r>
+        <w:t>Redaktionsteam Hannoversche (2016): STEIGENDE LEBENSERWARTUNG – WAS SIND GRÜNDE UND FOLGEN? Hg. v. Hannoversche Lebensversicherung AG / Hannoversche Direktversicherung AG. Online verfügbar unter https://www.hannoversche.de/aktuelles/steigende-lebenserwartung-was-sind-gruende-und-folgen.htm, zuletzt geprüft am 07.10.2016.</w:t>
+      </w:r>
+    </w:p>
+    <w:p>
+      <w:pPr>
+        <w:pStyle w:val="CitaviBibliographyEntry"/>
+      </w:pPr>
+      <w:bookmarkStart w:id="301" w:name="_CTVL0010ab5d93200024ef080b539bb05ea4e5c"/>
+      <w:bookmarkEnd w:id="300"/>
+      <w:r>
+        <w:t>Renteln-Kruse, W.; Frilling, B.; Neumann, L.; Kuhlmey, A. (2014): Arzneimittel im Alter: De Gruyter.</w:t>
+      </w:r>
+    </w:p>
+    <w:p>
+      <w:pPr>
+        <w:pStyle w:val="CitaviBibliographyEntry"/>
+      </w:pPr>
+      <w:bookmarkStart w:id="302" w:name="_CTVL00161109b8704304c9ab772060dded12a78"/>
+      <w:bookmarkEnd w:id="301"/>
+      <w:r>
+        <w:t>Rödel, Susanne (2012): Adhärenz in Zahlen: großes Problem, großes Potenzial. Online verfügbar unter http://www.healthcaremarketingblog.de/non-adhaerenz-kosten-folgen-potenzial, zuletzt geprüft am 08.10.2016.</w:t>
+      </w:r>
+    </w:p>
+    <w:p>
+      <w:pPr>
+        <w:pStyle w:val="CitaviBibliographyEntry"/>
+      </w:pPr>
+      <w:bookmarkStart w:id="303" w:name="_CTVL0013576f2aade584cf7b22c317ea1003249"/>
+      <w:bookmarkEnd w:id="302"/>
+      <w:r>
+        <w:t>Sackmann, Reinhold (2007): Lebenslaufanalyse und Biografieforschung. Eine Einführung. 1. Aufl. Wiesbaden: VS Verlag für Sozialwissenschaften / GWV Fachverlage GmbH Wiesbaden (Studienskripten zur Soziologie). Online verfügbar unter http://dx.doi.org/10.1007/978-3-531-90606-5.</w:t>
+      </w:r>
+    </w:p>
+    <w:p>
+      <w:pPr>
+        <w:pStyle w:val="CitaviBibliographyEntry"/>
+      </w:pPr>
+      <w:bookmarkStart w:id="304" w:name="_CTVL001582481cde3d8446d9732b85342f85cb0"/>
+      <w:bookmarkEnd w:id="303"/>
+      <w:r>
+        <w:t xml:space="preserve">Salgia, Aakash Sunil; Ganesan, K.; Raghunath, Ashwin (2015): Smart Pill Box. In: </w:t>
+      </w:r>
+      <w:bookmarkEnd w:id="304"/>
       <w:r>
         <w:rPr>
           <w:i/>
         </w:rPr>
-        <w:t xml:space="preserve">Gerontechnology </w:t>
-      </w:r>
-      <w:r>
-        <w:t>11 (2). DOI: 10.4017/gt.2012.11.02.524.00.</w:t>
+        <w:t xml:space="preserve">Indian Journal of Science and Technology </w:t>
+      </w:r>
+      <w:r>
+        <w:t>8 (S2), S. 95. DOI: 10.17485/ijst/2015/v8iS2/58744.</w:t>
       </w:r>
     </w:p>
     <w:p>
       <w:pPr>
         <w:pStyle w:val="CitaviBibliographyEntry"/>
       </w:pPr>
-      <w:bookmarkStart w:id="273" w:name="_CTVL001130e62fd48b84559a7e34187531aff64"/>
-      <w:r>
-        <w:t>Circadian Design, Inc. (2016): ROUND Refill. Modernize the medicine cabinet. Online verfügbar unter https://roundhealth.co/refill/, zuletzt geprüft am 05.10.2016.</w:t>
+      <w:bookmarkStart w:id="305" w:name="_CTVL001ca0b04c9131f4d6389b1b393d1bff40c"/>
+      <w:r>
+        <w:t>Schneekloth, U.; Wahl, H. W. (2008): Selbständigkeit und Hilfebedarf bei älteren Menschen in Privathaushalten: Pflegearrangements, Demenz, Versorgungsangebote: Kohlhammer. Online verfügbar unter https://books.google.de/books?id=jyu-Os6LcnoC.</w:t>
       </w:r>
     </w:p>
     <w:p>
       <w:pPr>
         <w:pStyle w:val="CitaviBibliographyEntry"/>
       </w:pPr>
-      <w:bookmarkStart w:id="274" w:name="_CTVL0017d244334e7764a40a18567b28453c319"/>
-      <w:bookmarkEnd w:id="273"/>
-      <w:r>
-        <w:t>Claßen Katrin (2012): Zur Psychologie von Technikakzeptanz im höheren Lebensalter: Die Rolle von Technikgenerationen. Dissertation. Ruprecht-Karls-Universität Heidelberg, Heidelberg. Fakultät für Verhaltens- und Empirische Kulturwissenschaften. Online verfügbar unter http://archiv.ub.uni-heidelberg.de/volltextserver/14295/1/Dissertation%20Classen.pdf.</w:t>
+      <w:bookmarkStart w:id="306" w:name="_CTVL001357d9b9957e04c8086afe33b4812f37e"/>
+      <w:bookmarkEnd w:id="305"/>
+      <w:r>
+        <w:t>SMRXT INC (2015): SMRxT. Online verfügbar unter https://www.smrxt.com, zuletzt geprüft am 06.10.2016.</w:t>
       </w:r>
     </w:p>
     <w:p>
       <w:pPr>
         <w:pStyle w:val="CitaviBibliographyEntry"/>
       </w:pPr>
-      <w:bookmarkStart w:id="275" w:name="_CTVL001c5a84e9d3b8b4ba9a8d49a6c653a26cc"/>
-      <w:bookmarkEnd w:id="274"/>
-      <w:r>
-        <w:t>Dachverband Adherence e.V. (2011): Compliance vs. Adherence. Online verfügbar unter http://www.dv-adherence.de/index.php/compliance-vs-adherence.html, zuletzt aktualisiert am 08.10.2016.</w:t>
+      <w:bookmarkStart w:id="307" w:name="_CTVL00154d7019342664800be5d0e4067963b73"/>
+      <w:bookmarkEnd w:id="306"/>
+      <w:r>
+        <w:t>Statista (2016): Anzahl der Geburten und der Sterbefälle in Deutschland in den Jahren von 1950 bis 2015. Online verfügbar unter http://images.google.de/imgres?imgurl=http%3A%2F%2Fde.statista.com%2Fgraphic%2F1%2F161831%2Fgegenueberstellung-von-geburten-und-todesfaellen-in-deutschland.jpg&amp;imgrefurl=http%3A%2F%2Fde.statista.com%2Fstatistik%2Fdaten%2Fstudie%2F161831%2Fumfrage%2Fgegenueberstellung-von-geburten-und-todesfaellen-in-deutschland%2F&amp;h=716&amp;w=1000&amp;tbnid=cJoSdPuElgcObM%3A&amp;docid=AoMaBUWUkNfMxM&amp;ei=HyflV5vJAcLlUfPxuIAK&amp;tbm=isch&amp;client=opera&amp;iact=rc&amp;uact=3&amp;dur=699&amp;page=0&amp;start=0&amp;ndsp=16&amp;ved=0ahUKEwjb1MTBxaXPAhXCchQKHfM4DqAQMwgpKAswCw&amp;bih=630&amp;biw=1366, zuletzt geprüft am 07.10.2016.</w:t>
       </w:r>
     </w:p>
     <w:p>
       <w:pPr>
         <w:pStyle w:val="CitaviBibliographyEntry"/>
       </w:pPr>
-      <w:bookmarkStart w:id="276" w:name="_CTVL001b609d862b96447bab23544ec0efe7292"/>
-      <w:bookmarkEnd w:id="275"/>
-      <w:r>
-        <w:t>Doh, Michael (2012): Der ältere Mensch und die Mediatisierung – Entwicklungslinien, Potenziale und Barrieren des Internets. Online verfügbar unter http://digitale-chancen.de/assets/includes/sendtext.cfm?aus=11&amp;key=1048.</w:t>
+      <w:bookmarkStart w:id="308" w:name="_CTVL001d8b7b6bab52c4b269523fc4682bd88cf"/>
+      <w:bookmarkEnd w:id="307"/>
+      <w:r>
+        <w:t>Statistisches Bundesamt (2015): Koordinierte Bevölkerungsvoruasberechnung für Deutschland. Online verfügbar unter http://www.destatis.de/bevoelkerungspyramide/, zuletzt geprüft am 02.10.2016.</w:t>
       </w:r>
     </w:p>
     <w:p>
       <w:pPr>
         <w:pStyle w:val="CitaviBibliographyEntry"/>
       </w:pPr>
-      <w:bookmarkStart w:id="277" w:name="_CTVL00155f5b78c31364566926dbc0dff477d13"/>
-      <w:bookmarkEnd w:id="276"/>
-      <w:r>
-        <w:lastRenderedPageBreak/>
-        <w:t>dr Poket Sp. z o.o. (o. J.): Pillbox by Dr Poket. Online verfügbar unter http://getthepillbox.com, zuletzt geprüft am 05.10.2016.</w:t>
+      <w:bookmarkStart w:id="309" w:name="_CTVL001e04693e9b6c0486b9d9ef4c70eeb58e8"/>
+      <w:bookmarkEnd w:id="308"/>
+      <w:r>
+        <w:t>Statistisches Landesamt Baden-Württemberg (Hg.) (2011): Statistisches Monatsheft Baden-Württemberg. Stuttgart.</w:t>
       </w:r>
     </w:p>
     <w:p>
       <w:pPr>
         <w:pStyle w:val="CitaviBibliographyEntry"/>
       </w:pPr>
-      <w:bookmarkStart w:id="278" w:name="_CTVL0014abda80da3344ed1835f7cbbec54e901"/>
-      <w:bookmarkEnd w:id="277"/>
-      <w:r>
-        <w:t>Ehlert, Ulrike (Hg.) (2016): Verhaltensmedizin. 2., vollständig überarbeitete und aktualisierte Auflage. Berlin, Heidelberg: Springer (Springer-Lehrbuch). Online verfügbar unter http://dx.doi.org/10.1007/978-3-662-48035-9.</w:t>
+      <w:bookmarkStart w:id="310" w:name="_CTVL00187d67e6315b44b1f9a5da39ed4e2c6f1"/>
+      <w:bookmarkEnd w:id="309"/>
+      <w:r>
+        <w:t>Strese, Hartmut (2010): Ambient Assisted Living - ein zu hebender Schatz für Dienstleister. Hg. v. VDI/VDE Innovation + Technik GmbH. Online verfügbar unter http://www.vdivde-it.de/ips/archiv/mai-2010/ambient-assisted-living-ein-zu-hebender-schatz-fuer-dienstleister, zuletzt geprüft am 24.10.2016.</w:t>
       </w:r>
     </w:p>
     <w:p>
       <w:pPr>
         <w:pStyle w:val="CitaviBibliographyEntry"/>
       </w:pPr>
-      <w:bookmarkStart w:id="279" w:name="_CTVL0017466af333e0a4a24b06f611624ae9840"/>
-      <w:bookmarkEnd w:id="278"/>
-      <w:r>
-        <w:t>Friesdorf, W.; Heine, A. (2007): sentha - seniorengerechte Technik im häuslichen Alltag: Ein Forschungsbericht mit integriertem Roman: Springer Berlin Heidelberg. Online verfügbar unter https://books.google.de/books?id=RvkmBAAAQBAJ.</w:t>
+      <w:bookmarkStart w:id="311" w:name="_CTVL001fdf64d49c0374fbb9f6be55e60e0e008"/>
+      <w:bookmarkEnd w:id="310"/>
+      <w:r>
+        <w:t>Theussig, Sören (2012): AAL für ALLE? Nutzerakzeptanz-Steigerung von altersgerechten Assistenzsystemen (AAL) durch den Ansatz des Universal Design und Nutzerintegration. Online verfügbar unter http://nullbarriere.de/aal-fuer-alle.htm, zuletzt geprüft am 14.10.2016.</w:t>
       </w:r>
     </w:p>
     <w:p>
       <w:pPr>
         <w:pStyle w:val="CitaviBibliographyEntry"/>
       </w:pPr>
-      <w:bookmarkStart w:id="280" w:name="_CTVL00113cacf6c5537499d90831e5a02c3dfd8"/>
-      <w:bookmarkEnd w:id="279"/>
-      <w:r>
-        <w:t>Füeßl, Hermann; Middeke, Martin; Würtemberger, G. (2014): Anamnese und klinische Untersuchung. [Audios zu Herz- und Lungenauskultation plus Untersuchungsfilm online ; + campus.thieme.de]. 5., aktualisierte Auflage. Stuttgart: Thieme (Duale Reihe).</w:t>
+      <w:bookmarkStart w:id="312" w:name="_CTVL0015b250e0c8efb46ae892ed3b68e8b73c7"/>
+      <w:bookmarkEnd w:id="311"/>
+      <w:r>
+        <w:t>Thyrolf, Anja (2013): Ambient Assisted Living. Möglichkeiten, Grenzen und Voraussetzungen einer gerechten Verteilung altersgerechter Assistenzsysteme. Halle (Saale): Martin-Luther-Univ. Halle-Wittenberg Interdisziplinäres Zentrum Medizin-Ethik-Recht (Schriftenreihe Medizin - Ethik - Recht, 45).</w:t>
       </w:r>
     </w:p>
     <w:p>
       <w:pPr>
         <w:pStyle w:val="CitaviBibliographyEntry"/>
       </w:pPr>
-      <w:bookmarkStart w:id="281" w:name="_CTVL0019bf619fe71c247a8808c95c14257adef"/>
-      <w:bookmarkEnd w:id="280"/>
-      <w:r>
-        <w:t>Georgieff, Peter (2008): Marktpotenziale IT-unterstützter Pflege für ein selbstbestimmtes Altern: MFG Stiftung Baden-Württemberg.</w:t>
+      <w:bookmarkStart w:id="313" w:name="_CTVL0013febbee27294488d9e98827bfba96e01"/>
+      <w:bookmarkEnd w:id="312"/>
+      <w:r>
+        <w:t xml:space="preserve">Tomita, Machiko R.; Mann, William C.; Fraas, Linda F.; Stanton, Kathleen M. (2004): Predictors of the Use of Assistive Devices that Address Physical Impairments Among Community-Based Frail Elders. In: </w:t>
+      </w:r>
+      <w:bookmarkEnd w:id="313"/>
+      <w:r>
+        <w:rPr>
+          <w:i/>
+        </w:rPr>
+        <w:t xml:space="preserve">j appl gerontol </w:t>
+      </w:r>
+      <w:r>
+        <w:t>23 (2), S. 141–155. DOI: 10.1177/0733464804265606.</w:t>
       </w:r>
     </w:p>
     <w:p>
       <w:pPr>
         <w:pStyle w:val="CitaviBibliographyEntry"/>
       </w:pPr>
-      <w:bookmarkStart w:id="282" w:name="_CTVL001889e6f64af384716a310b76830e71846"/>
-      <w:bookmarkEnd w:id="281"/>
-      <w:r>
-        <w:t>Glaeske, Gerd; Schicktanz, Christel (2015a): Barmer GEK - Arzneimittelreport-2015. Hg. v. Barmer GEK. Online verfügbar unter http://presse.barmer-gek.de/barmer/web/Portale/Presseportal/Subportal/Presseinformationen/Archiv/2015/151209-Arzneimittelreport-2015/PDF-Arzneimittelreport-2015,property=Data.pdf.</w:t>
+      <w:bookmarkStart w:id="314" w:name="_CTVL00112c44df0467e4de1976b0abfa24e2f3b"/>
+      <w:r>
+        <w:t>Tricella Inc. (2015): Pillbox by Tricella. Online verfügbar unter http://www.tricella.com, zuletzt geprüft am 06.10.2016.</w:t>
       </w:r>
     </w:p>
     <w:p>
       <w:pPr>
         <w:pStyle w:val="CitaviBibliographyEntry"/>
       </w:pPr>
-      <w:bookmarkStart w:id="283" w:name="_CTVL0013389f7585f7b499eaf4dce8a447aaf51"/>
-      <w:bookmarkEnd w:id="282"/>
-      <w:r>
-        <w:t>Glaeske, Gerd; Schicktanz, Christel (2015b): Barmer GEK - Infografiken zum Arzneimittelreport 2015. Hg. v. Barmer GEK. Online verfügbar unter http://presse.barmer-gek.de/barmer/web/Portale/Presseportal/Subportal/Presseinformationen/Archiv/2015/151209-Arzneimittelreport-2015/PDF-Infografiken-Arzneimittelreport-2015,property=Data.pdf.</w:t>
+      <w:bookmarkStart w:id="315" w:name="_CTVL00176b99440310d4b12bdcdd447df8f14f6"/>
+      <w:bookmarkEnd w:id="314"/>
+      <w:r>
+        <w:t xml:space="preserve">van den Boogaard, Jossy; Lyimo, Ramsey A.; Boeree, Martin J.; Kibiki, Gibson S.; Aarnoutse, Rob E. (2011): Electronic monitoring of treatment adherence and validation of alternative adherence measures in tuberculosis patients: a pilot study. In: </w:t>
+      </w:r>
+      <w:bookmarkEnd w:id="315"/>
+      <w:r>
+        <w:rPr>
+          <w:i/>
+        </w:rPr>
+        <w:t xml:space="preserve">Bulletin of the World Health Organization </w:t>
+      </w:r>
+      <w:r>
+        <w:t>89 (9), S. 632–639. DOI: 10.2471/BLT.11.086462.</w:t>
       </w:r>
     </w:p>
     <w:p>
       <w:pPr>
         <w:pStyle w:val="CitaviBibliographyEntry"/>
       </w:pPr>
-      <w:bookmarkStart w:id="284" w:name="_CTVL00159cbe27619de4488bf4ca4861a97df7b"/>
-      <w:bookmarkEnd w:id="283"/>
-      <w:r>
-        <w:t>Gould, Odette N.; Todd, Laura; Irvine-Meek, Janice (2009): Adherence devices in a community sample. How are pillboxes used? (1).</w:t>
+      <w:bookmarkStart w:id="316" w:name="_CTVL001a3e301fa733f4818ac48c6d44a177d19"/>
+      <w:r>
+        <w:t>WEALTHTAXI (o. J.): Product Description. Online verfügbar unter http://www.getiremember.com/Home/Description?Length=4, zuletzt geprüft am 06.10.2016.</w:t>
       </w:r>
     </w:p>
     <w:p>
       <w:pPr>
         <w:pStyle w:val="CitaviBibliographyEntry"/>
       </w:pPr>
-      <w:bookmarkStart w:id="285" w:name="_CTVL00162a0b79b93b741cdb0f09d624c4e37e3"/>
-      <w:bookmarkEnd w:id="284"/>
-      <w:r>
-        <w:t>Grätzel von Grätz, Philipp; Baellensiefen, Wolfgang Phd.; Fersch, Michela; Thürmann, Petra A. (2016): Medikamente im Alter: Welche Wirkstoffe sind ungeeignet. Hg. v. Bundesministerium für Bildung und Forschung. Referat Gesundheitsforschung. Berlin. Online verfügbar unter https://www.bmbf.de/pub/Medikamente_im_Alter.pdf.</w:t>
-      </w:r>
-    </w:p>
+      <w:bookmarkStart w:id="317" w:name="_CTVL001158081f0142542deafaecc3d5386ad04"/>
+      <w:bookmarkEnd w:id="316"/>
+      <w:r>
+        <w:t>Weineck, Jürgen (2004): Sportbiologie. 9. Aufl. Balingen: Spitta-Verl.</w:t>
+      </w:r>
+      <w:bookmarkEnd w:id="317"/>
+      <w:r>
+        <w:fldChar w:fldCharType="end"/>
+      </w:r>
+    </w:p>
+    <w:p/>
     <w:p>
       <w:pPr>
         <w:pStyle w:val="CitaviBibliographyEntry"/>
-      </w:pPr>
-      <w:bookmarkStart w:id="286" w:name="_CTVL001f83b88341bee495e8a7717b0767c220a"/>
-      <w:bookmarkEnd w:id="285"/>
-      <w:r>
-        <w:t>Hagan, Pat (2015): THE TRUE COST OF MEDICATION NON-ADHERENCE. Online verfügbar unter http://www.letstakecareofit.com/wp-content/uploads/2015/10/The-True-Cost-of-Medication-Non-Adherence-Report.pdf.</w:t>
-      </w:r>
-    </w:p>
-    <w:p>
-      <w:pPr>
-        <w:pStyle w:val="CitaviBibliographyEntry"/>
-      </w:pPr>
-      <w:bookmarkStart w:id="287" w:name="_CTVL001a7680e004c3c4c699743099fa4acb028"/>
-      <w:bookmarkEnd w:id="286"/>
-      <w:r>
-        <w:t>Hayes, Tamara L.; Cobbinah, Kofi; Dishongh, Terry; Kaye, Jeffrey A.; Kimel, Janna; Labhard, Michael et al. (2009): A study of medication-taking and unobtrusive, intelligent reminding (8).</w:t>
-      </w:r>
-    </w:p>
-    <w:p>
-      <w:pPr>
-        <w:pStyle w:val="CitaviBibliographyEntry"/>
-      </w:pPr>
-      <w:bookmarkStart w:id="288" w:name="_CTVL001df284c37d4ca4ee09f1a3ae236a224a8"/>
-      <w:bookmarkEnd w:id="287"/>
-      <w:r>
-        <w:t>HERO Health LLC (2016): Hero. Online verfügbar unter https://herohealth.com, zuletzt geprüft am 05.10.2016.</w:t>
-      </w:r>
-    </w:p>
-    <w:p>
-      <w:pPr>
-        <w:pStyle w:val="CitaviBibliographyEntry"/>
-      </w:pPr>
-      <w:bookmarkStart w:id="289" w:name="_CTVL0019756b140bb4948f79950206949a31b73"/>
-      <w:bookmarkEnd w:id="288"/>
-      <w:r>
-        <w:t>Hoffmann, Elke; Gordo, Laura Romeu; Nowossadeck, Sonja (2014): Lebenssituation älterer Menschen in Deutschland. Hg. v. Deutsches Zentrum für Altersfragen.</w:t>
-      </w:r>
-    </w:p>
-    <w:p>
-      <w:pPr>
-        <w:pStyle w:val="CitaviBibliographyEntry"/>
-      </w:pPr>
-      <w:bookmarkStart w:id="290" w:name="_CTVL001b2b2ea6be52b4f22b1c5cacc070211a8"/>
-      <w:bookmarkEnd w:id="289"/>
-      <w:r>
-        <w:t>Joyce A. Cramer; Richard H. Mattson, M. D.; Mary L. Prevey, PhD; Richard D. Scheyer, M. D.; Valinda L. Ouellette, R. N. (1989): How Often Is Medication Taken as Prescribed? A Novel Assessment Technique. In: JAMA (Hg.): The Journal of the American Medical Association. 262. Aufl. (11).</w:t>
-      </w:r>
-    </w:p>
-    <w:p>
-      <w:pPr>
-        <w:pStyle w:val="CitaviBibliographyEntry"/>
-      </w:pPr>
-      <w:bookmarkStart w:id="291" w:name="_CTVL00112d50ec64d90464482f8d1736cd63dd1"/>
-      <w:bookmarkEnd w:id="290"/>
-      <w:r>
-        <w:t>Keding, Hannah; Eggen, Bernd (2011): Wohnsituation älterer Menschen in BadenWürttemberg und Deutschland. In: Statistisches Landesamt Baden-Württemberg (Hg.): Statistisches Monatsheft Baden-Württemberg. Stuttgart, S. 12–19.</w:t>
-      </w:r>
-    </w:p>
-    <w:p>
-      <w:pPr>
-        <w:pStyle w:val="CitaviBibliographyEntry"/>
-      </w:pPr>
-      <w:bookmarkStart w:id="292" w:name="_CTVL0016b8b5fc0ce7e4566a8c8f741077b25e4"/>
-      <w:bookmarkEnd w:id="291"/>
-      <w:r>
-        <w:lastRenderedPageBreak/>
-        <w:t>Kirch, Wilhelm; Hoffmann, Thomas; Pfaff, Holger (2012): Prävention und Versorgung. 1. Aufl. s.l.: Georg Thieme Verlag KG. Online verfügbar unter http://ebooks.thieme.de/9783131694515.</w:t>
-      </w:r>
-    </w:p>
-    <w:p>
-      <w:pPr>
-        <w:pStyle w:val="CitaviBibliographyEntry"/>
-      </w:pPr>
-      <w:bookmarkStart w:id="293" w:name="_CTVL001b248b480bd2c4574969f261c0030da0b"/>
-      <w:bookmarkEnd w:id="292"/>
-      <w:r>
-        <w:t>Luga, Aurel O.; McGuire, Maura (2014): Adherence and health care costs. In: Dove Press (Hg.): Journal of Risk Management and Healthcare Policy, S. 35–44. Online verfügbar unter http://www.ncbi.nlm.nih.gov/pmc/articles/PMC3934668/pdf/rmhp-7-035.pdf.</w:t>
-      </w:r>
-    </w:p>
-    <w:p>
-      <w:pPr>
-        <w:pStyle w:val="CitaviBibliographyEntry"/>
-      </w:pPr>
-      <w:bookmarkStart w:id="294" w:name="_CTVL001b363576cc49e4699b92ca2e329b73a4b"/>
-      <w:bookmarkEnd w:id="293"/>
-      <w:r>
-        <w:t>Lundell, Jay; Kimel, Janna; Dishongh, Terry; Hayes, Tamara L.; Pavel, Misha; Kaye, Jeffrey A. (2010): Why Elders Forget to Take Their Meds: AProbe Study to Inform a Smart Reminding System. In: Chris D. Nugent und Juan Carlos Augusto (Hg.): Smart homes and beyond. ICOST 2006 : 4th International Conference on Smart Homes and Health Telematics. Amsterdam, Washington, DC: IOS Press (Assistive technology research series 1383-813X, v. 19), S. 98–105.</w:t>
-      </w:r>
-    </w:p>
-    <w:p>
-      <w:pPr>
-        <w:pStyle w:val="CitaviBibliographyEntry"/>
-      </w:pPr>
-      <w:bookmarkStart w:id="295" w:name="_CTVL00172390d328ea043f491f0e1107720a4cf"/>
-      <w:bookmarkEnd w:id="294"/>
-      <w:r>
-        <w:t>Medminder (o. J.): Jon – Locked Pill Dispenser. Online verfügbar unter https://www.medminder.com/pill-dispensers-2/jon-locked-pill-dispenser/, zuletzt geprüft am 06.10.2016.</w:t>
-      </w:r>
-    </w:p>
-    <w:p>
-      <w:pPr>
-        <w:pStyle w:val="CitaviBibliographyEntry"/>
-      </w:pPr>
-      <w:bookmarkStart w:id="296" w:name="_CTVL001a8aa7f5d99bb4059a109cfc223362a96"/>
-      <w:bookmarkEnd w:id="295"/>
-      <w:r>
-        <w:t>MedSignals / VitalSignals LLC (2014): MedSignals® Pill Case/Monitor. Online verfügbar unter http://www.medsignals.com/medsignals-pill-case, zuletzt geprüft am 05.10.2016.</w:t>
-      </w:r>
-    </w:p>
-    <w:p>
-      <w:pPr>
-        <w:pStyle w:val="CitaviBibliographyEntry"/>
-      </w:pPr>
-      <w:bookmarkStart w:id="297" w:name="_CTVL001e001c1bce9e646df9b862849b6016ddf"/>
-      <w:bookmarkEnd w:id="296"/>
-      <w:r>
-        <w:t>Müller, Lotti; Petzold, Hilarion G. (2009): Resilienz und protektive Faktoren im Alter und ihre Bedeutung für den Social Support und die Psychotherapie bei älteren Menschen. Hg. v. Europäische Akademie für psychosoziale Gesundheit.</w:t>
-      </w:r>
-    </w:p>
-    <w:p>
-      <w:pPr>
-        <w:pStyle w:val="CitaviBibliographyEntry"/>
-      </w:pPr>
-      <w:bookmarkStart w:id="298" w:name="_CTVL00151a65ecac26342269711b00ad809971b"/>
-      <w:bookmarkEnd w:id="297"/>
-      <w:r>
-        <w:t>Nadhem Kachroudi: Ambient Assisted Living.</w:t>
-      </w:r>
-    </w:p>
-    <w:p>
-      <w:pPr>
-        <w:pStyle w:val="CitaviBibliographyEntry"/>
-      </w:pPr>
-      <w:bookmarkStart w:id="299" w:name="_CTVL001ee77c3c7467849f2982e5fae2293d35d"/>
-      <w:bookmarkEnd w:id="298"/>
-      <w:r>
-        <w:t>Pack, Jochen (2000): Zukunftsreport demographischer Wandel. Innovationsfähigkeit in einer alternden Gesellschaft. Bonn: bmb+f, Bundesministerium für Bildung und Forschung.</w:t>
-      </w:r>
-    </w:p>
-    <w:p>
-      <w:pPr>
-        <w:pStyle w:val="CitaviBibliographyEntry"/>
-      </w:pPr>
-      <w:bookmarkStart w:id="300" w:name="_CTVL0015204873007f141879e0245c1ff49e189"/>
-      <w:bookmarkEnd w:id="299"/>
-      <w:r>
-        <w:t>Peter Georgieff (2009): Aktives Alter(n) und Technik. Nutzung der Informations- und Kommunikationstechnik (IKT) zur Erhaltung und Betreuung der Gesundheit älterer Menschen zu Hause. Hg. v. Fraunhofer-Institut für System- und Innovationsforschung.</w:t>
-      </w:r>
-    </w:p>
-    <w:p>
-      <w:pPr>
-        <w:pStyle w:val="CitaviBibliographyEntry"/>
-      </w:pPr>
-      <w:bookmarkStart w:id="301" w:name="_CTVL00103665879cc2544cb99e76aae26cf17ed"/>
-      <w:bookmarkEnd w:id="300"/>
-      <w:r>
-        <w:t>Redaktionsteam Hannoversche (2016): STEIGENDE LEBENSERWARTUNG – WAS SIND GRÜNDE UND FOLGEN? Hg. v. Hannoversche Lebensversicherung AG / Hannoversche Direktversicherung AG. Online verfügbar unter https://www.hannoversche.de/aktuelles/steigende-lebenserwartung-was-sind-gruende-und-folgen.htm, zuletzt geprüft am 07.10.2016.</w:t>
-      </w:r>
-    </w:p>
-    <w:p>
-      <w:pPr>
-        <w:pStyle w:val="CitaviBibliographyEntry"/>
-      </w:pPr>
-      <w:bookmarkStart w:id="302" w:name="_CTVL0010ab5d93200024ef080b539bb05ea4e5c"/>
-      <w:bookmarkEnd w:id="301"/>
-      <w:r>
-        <w:t>Renteln-Kruse, W.; Frilling, B.; Neumann, L.; Kuhlmey, A. (2014): Arzneimittel im Alter: De Gruyter.</w:t>
-      </w:r>
-    </w:p>
-    <w:p>
-      <w:pPr>
-        <w:pStyle w:val="CitaviBibliographyEntry"/>
-      </w:pPr>
-      <w:bookmarkStart w:id="303" w:name="_CTVL00161109b8704304c9ab772060dded12a78"/>
-      <w:bookmarkEnd w:id="302"/>
-      <w:r>
-        <w:t>Rödel, Susanne (2012): Adhärenz in Zahlen: großes Problem, großes Potenzial. Online verfügbar unter http://www.healthcaremarketingblog.de/non-adhaerenz-kosten-folgen-potenzial, zuletzt geprüft am 08.10.2016.</w:t>
-      </w:r>
-    </w:p>
-    <w:p>
-      <w:pPr>
-        <w:pStyle w:val="CitaviBibliographyEntry"/>
-      </w:pPr>
-      <w:bookmarkStart w:id="304" w:name="_CTVL0013576f2aade584cf7b22c317ea1003249"/>
-      <w:bookmarkEnd w:id="303"/>
-      <w:r>
-        <w:t>Sackmann, Reinhold (2007): Lebenslaufanalyse und Biografieforschung. Eine Einführung. 1. Aufl. Wiesbaden: VS Verlag für Sozialwissenschaften / GWV Fachverlage GmbH Wiesbaden (Studienskripten zur Soziologie). Online verfügbar unter http://dx.doi.org/10.1007/978-3-531-90606-5.</w:t>
-      </w:r>
-    </w:p>
-    <w:p>
-      <w:pPr>
-        <w:pStyle w:val="CitaviBibliographyEntry"/>
-      </w:pPr>
-      <w:bookmarkStart w:id="305" w:name="_CTVL001582481cde3d8446d9732b85342f85cb0"/>
-      <w:bookmarkEnd w:id="304"/>
-      <w:r>
-        <w:t xml:space="preserve">Salgia, Aakash Sunil; Ganesan, K.; Raghunath, Ashwin (2015): Smart Pill Box. In: </w:t>
-      </w:r>
-      <w:bookmarkEnd w:id="305"/>
-      <w:r>
-        <w:rPr>
-          <w:i/>
-        </w:rPr>
-        <w:t xml:space="preserve">Indian Journal of Science and Technology </w:t>
-      </w:r>
-      <w:r>
-        <w:t>8 (S2), S. 95. DOI: 10.17485/ijst/2015/v8iS2/58744.</w:t>
-      </w:r>
-    </w:p>
-    <w:p>
-      <w:pPr>
-        <w:pStyle w:val="CitaviBibliographyEntry"/>
-      </w:pPr>
-      <w:bookmarkStart w:id="306" w:name="_CTVL001ca0b04c9131f4d6389b1b393d1bff40c"/>
-      <w:r>
-        <w:t>Schneekloth, U.; Wahl, H. W. (2008): Selbständigkeit und Hilfebedarf bei älteren Menschen in Privathaushalten: Pflegearrangements, Demenz, Versorgungsangebote: Kohlhammer. Online verfügbar unter https://books.google.de/books?id=jyu-Os6LcnoC.</w:t>
-      </w:r>
-    </w:p>
-    <w:p>
-      <w:pPr>
-        <w:pStyle w:val="CitaviBibliographyEntry"/>
-      </w:pPr>
-      <w:bookmarkStart w:id="307" w:name="_CTVL001357d9b9957e04c8086afe33b4812f37e"/>
-      <w:bookmarkEnd w:id="306"/>
-      <w:r>
-        <w:lastRenderedPageBreak/>
-        <w:t>SMRXT INC (2015): SMRxT. Online verfügbar unter https://www.smrxt.com, zuletzt geprüft am 06.10.2016.</w:t>
-      </w:r>
-    </w:p>
-    <w:p>
-      <w:pPr>
-        <w:pStyle w:val="CitaviBibliographyEntry"/>
-      </w:pPr>
-      <w:bookmarkStart w:id="308" w:name="_CTVL00154d7019342664800be5d0e4067963b73"/>
-      <w:bookmarkEnd w:id="307"/>
-      <w:r>
-        <w:t>Statista (2016): Anzahl der Geburten und der Sterbefälle in Deutschland in den Jahren von 1950 bis 2015. Online verfügbar unter http://images.google.de/imgres?imgurl=http%3A%2F%2Fde.statista.com%2Fgraphic%2F1%2F161831%2Fgegenueberstellung-von-geburten-und-todesfaellen-in-deutschland.jpg&amp;imgrefurl=http%3A%2F%2Fde.statista.com%2Fstatistik%2Fdaten%2Fstudie%2F161831%2Fumfrage%2Fgegenueberstellung-von-geburten-und-todesfaellen-in-deutschland%2F&amp;h=716&amp;w=1000&amp;tbnid=cJoSdPuElgcObM%3A&amp;docid=AoMaBUWUkNfMxM&amp;ei=HyflV5vJAcLlUfPxuIAK&amp;tbm=isch&amp;client=opera&amp;iact=rc&amp;uact=3&amp;dur=699&amp;page=0&amp;start=0&amp;ndsp=16&amp;ved=0ahUKEwjb1MTBxaXPAhXCchQKHfM4DqAQMwgpKAswCw&amp;bih=630&amp;biw=1366, zuletzt geprüft am 07.10.2016.</w:t>
-      </w:r>
-    </w:p>
-    <w:p>
-      <w:pPr>
-        <w:pStyle w:val="CitaviBibliographyEntry"/>
-      </w:pPr>
-      <w:bookmarkStart w:id="309" w:name="_CTVL001d8b7b6bab52c4b269523fc4682bd88cf"/>
-      <w:bookmarkEnd w:id="308"/>
-      <w:r>
-        <w:t>Statistisches Bundesamt (2015): Koordinierte Bevölkerungsvoruasberechnung für Deutschland. Online verfügbar unter http://www.destatis.de/bevoelkerungspyramide/, zuletzt geprüft am 02.10.2016.</w:t>
-      </w:r>
-    </w:p>
-    <w:p>
-      <w:pPr>
-        <w:pStyle w:val="CitaviBibliographyEntry"/>
-      </w:pPr>
-      <w:bookmarkStart w:id="310" w:name="_CTVL001e04693e9b6c0486b9d9ef4c70eeb58e8"/>
-      <w:bookmarkEnd w:id="309"/>
-      <w:r>
-        <w:t>Statistisches Landesamt Baden-Württemberg (Hg.) (2011): Statistisches Monatsheft Baden-Württemberg. Stuttgart.</w:t>
-      </w:r>
-    </w:p>
-    <w:p>
-      <w:pPr>
-        <w:pStyle w:val="CitaviBibliographyEntry"/>
-      </w:pPr>
-      <w:bookmarkStart w:id="311" w:name="_CTVL00187d67e6315b44b1f9a5da39ed4e2c6f1"/>
-      <w:bookmarkEnd w:id="310"/>
-      <w:r>
-        <w:t>Strese, Hartmut (2010): Ambient Assisted Living - ein zu hebender Schatz für Dienstleister. Hg. v. VDI/VDE Innovation + Technik GmbH. Online verfügbar unter http://www.vdivde-it.de/ips/archiv/mai-2010/ambient-assisted-living-ein-zu-hebender-schatz-fuer-dienstleister, zuletzt geprüft am 24.10.2016.</w:t>
-      </w:r>
-    </w:p>
-    <w:p>
-      <w:pPr>
-        <w:pStyle w:val="CitaviBibliographyEntry"/>
-      </w:pPr>
-      <w:bookmarkStart w:id="312" w:name="_CTVL001fdf64d49c0374fbb9f6be55e60e0e008"/>
-      <w:bookmarkEnd w:id="311"/>
-      <w:r>
-        <w:t>Theussig, Sören (2012): AAL für ALLE? Nutzerakzeptanz-Steigerung von altersgerechten Assistenzsystemen (AAL) durch den Ansatz des Universal Design und Nutzerintegration. Online verfügbar unter http://nullbarriere.de/aal-fuer-alle.htm, zuletzt geprüft am 14.10.2016.</w:t>
-      </w:r>
-    </w:p>
-    <w:p>
-      <w:pPr>
-        <w:pStyle w:val="CitaviBibliographyEntry"/>
-      </w:pPr>
-      <w:bookmarkStart w:id="313" w:name="_CTVL0015b250e0c8efb46ae892ed3b68e8b73c7"/>
-      <w:bookmarkEnd w:id="312"/>
-      <w:r>
-        <w:t>Thyrolf, Anja (2013): Ambient Assisted Living. Möglichkeiten, Grenzen und Voraussetzungen einer gerechten Verteilung altersgerechter Assistenzsysteme. Halle (Saale): Martin-Luther-Univ. Halle-Wittenberg Interdisziplinäres Zentrum Medizin-Ethik-Recht (Schriftenreihe Medizin - Ethik - Recht, 45).</w:t>
-      </w:r>
-    </w:p>
-    <w:p>
-      <w:pPr>
-        <w:pStyle w:val="CitaviBibliographyEntry"/>
-      </w:pPr>
-      <w:bookmarkStart w:id="314" w:name="_CTVL0013febbee27294488d9e98827bfba96e01"/>
-      <w:bookmarkEnd w:id="313"/>
-      <w:r>
-        <w:t xml:space="preserve">Tomita, Machiko R.; Mann, William C.; Fraas, Linda F.; Stanton, Kathleen M. (2004): Predictors of the Use of Assistive Devices that Address Physical Impairments Among Community-Based Frail Elders. In: </w:t>
-      </w:r>
-      <w:bookmarkEnd w:id="314"/>
-      <w:r>
-        <w:rPr>
-          <w:i/>
-        </w:rPr>
-        <w:t xml:space="preserve">j appl gerontol </w:t>
-      </w:r>
-      <w:r>
-        <w:t>23 (2), S. 141–155. DOI: 10.1177/0733464804265606.</w:t>
-      </w:r>
-    </w:p>
-    <w:p>
-      <w:pPr>
-        <w:pStyle w:val="CitaviBibliographyEntry"/>
-      </w:pPr>
-      <w:bookmarkStart w:id="315" w:name="_CTVL00112c44df0467e4de1976b0abfa24e2f3b"/>
-      <w:r>
-        <w:t>Tricella Inc. (2015): Pillbox by Tricella. Online verfügbar unter http://www.tricella.com, zuletzt geprüft am 06.10.2016.</w:t>
-      </w:r>
-    </w:p>
-    <w:p>
-      <w:pPr>
-        <w:pStyle w:val="CitaviBibliographyEntry"/>
-      </w:pPr>
-      <w:bookmarkStart w:id="316" w:name="_CTVL00176b99440310d4b12bdcdd447df8f14f6"/>
-      <w:bookmarkEnd w:id="315"/>
-      <w:r>
-        <w:t xml:space="preserve">van den Boogaard, Jossy; Lyimo, Ramsey A.; Boeree, Martin J.; Kibiki, Gibson S.; Aarnoutse, Rob E. (2011): Electronic monitoring of treatment adherence and validation of alternative adherence measures in tuberculosis patients: a pilot study. In: </w:t>
-      </w:r>
-      <w:bookmarkEnd w:id="316"/>
-      <w:r>
-        <w:rPr>
-          <w:i/>
-        </w:rPr>
-        <w:t xml:space="preserve">Bulletin of the World Health Organization </w:t>
-      </w:r>
-      <w:r>
-        <w:t>89 (9), S. 632–639. DOI: 10.2471/BLT.11.086462.</w:t>
-      </w:r>
-    </w:p>
-    <w:p>
-      <w:pPr>
-        <w:pStyle w:val="CitaviBibliographyEntry"/>
-      </w:pPr>
-      <w:bookmarkStart w:id="317" w:name="_CTVL001a3e301fa733f4818ac48c6d44a177d19"/>
-      <w:r>
-        <w:t>WEALTHTAXI (o. J.): Product Description. Online verfügbar unter http://www.getiremember.com/Home/Description?Length=4, zuletzt geprüft am 06.10.2016.</w:t>
-      </w:r>
-    </w:p>
-    <w:p>
-      <w:pPr>
-        <w:pStyle w:val="CitaviBibliographyEntry"/>
-      </w:pPr>
-      <w:bookmarkStart w:id="318" w:name="_CTVL001158081f0142542deafaecc3d5386ad04"/>
-      <w:bookmarkEnd w:id="317"/>
-      <w:r>
-        <w:t>Weineck, Jürgen (2004): Sportbiologie. 9. Aufl. Balingen: Spitta-Verl.</w:t>
-      </w:r>
-      <w:bookmarkEnd w:id="318"/>
-      <w:r>
-        <w:fldChar w:fldCharType="end"/>
-      </w:r>
-    </w:p>
-    <w:p/>
-    <w:p>
-      <w:pPr>
-        <w:pStyle w:val="CitaviBibliographyEntry"/>
         <w:rPr>
           <w:b/>
         </w:rPr>
       </w:pPr>
-      <w:bookmarkStart w:id="319" w:name="_CTVL001cb0080da91454f4e903a83699d3e23b8"/>
-    </w:p>
-    <w:bookmarkEnd w:id="319"/>
+      <w:bookmarkStart w:id="318" w:name="_CTVL001cb0080da91454f4e903a83699d3e23b8"/>
+    </w:p>
+    <w:bookmarkEnd w:id="318"/>
     <w:p>
       <w:pPr>
         <w:spacing w:after="200" w:line="276" w:lineRule="auto"/>
@@ -23112,21 +23314,20 @@
           <w:color w:val="4F81BD" w:themeColor="accent1"/>
         </w:rPr>
       </w:pPr>
-      <w:bookmarkStart w:id="320" w:name="_Toc314399566"/>
-      <w:bookmarkStart w:id="321" w:name="_Toc428201629"/>
-      <w:bookmarkStart w:id="322" w:name="_Toc462231048"/>
-      <w:bookmarkStart w:id="323" w:name="_Toc467844697"/>
+      <w:bookmarkStart w:id="319" w:name="_Toc314399566"/>
+      <w:bookmarkStart w:id="320" w:name="_Toc428201629"/>
+      <w:bookmarkStart w:id="321" w:name="_Toc462231048"/>
+      <w:bookmarkStart w:id="322" w:name="_Toc467844697"/>
       <w:r>
         <w:rPr>
           <w:color w:val="4F81BD" w:themeColor="accent1"/>
         </w:rPr>
-        <w:lastRenderedPageBreak/>
         <w:t>Ehrenwörtliche Erklärung</w:t>
       </w:r>
+      <w:bookmarkEnd w:id="319"/>
       <w:bookmarkEnd w:id="320"/>
       <w:bookmarkEnd w:id="321"/>
       <w:bookmarkEnd w:id="322"/>
-      <w:bookmarkEnd w:id="323"/>
     </w:p>
     <w:p>
       <w:pPr>
@@ -23402,7 +23603,7 @@
         <w:noProof/>
         <w:sz w:val="20"/>
       </w:rPr>
-      <w:t>VIII</w:t>
+      <w:t>VII</w:t>
     </w:r>
     <w:r>
       <w:rPr>
@@ -23578,7 +23779,7 @@
         <w:noProof/>
         <w:sz w:val="20"/>
       </w:rPr>
-      <w:t>XI</w:t>
+      <w:t>IX</w:t>
     </w:r>
     <w:r>
       <w:rPr>
@@ -23727,21 +23928,6 @@
         <w:sz w:val="20"/>
       </w:rPr>
       <w:instrText xml:space="preserve"> STYLEREF  "Überschrift 1"  \* MERGEFORMAT </w:instrText>
-    </w:r>
-    <w:r>
-      <w:rPr>
-        <w:rFonts w:ascii="Arial" w:eastAsiaTheme="majorEastAsia" w:hAnsi="Arial" w:cs="Arial"/>
-        <w:sz w:val="20"/>
-      </w:rPr>
-      <w:fldChar w:fldCharType="separate"/>
-    </w:r>
-    <w:r>
-      <w:rPr>
-        <w:rFonts w:ascii="Arial" w:eastAsiaTheme="majorEastAsia" w:hAnsi="Arial" w:cs="Arial"/>
-        <w:noProof/>
-        <w:sz w:val="20"/>
-      </w:rPr>
-      <w:t>Ehrenwörtliche Erklärung</w:t>
     </w:r>
     <w:r>
       <w:rPr>
@@ -31674,7 +31860,7 @@
 </file>
 
 <file path=customXml/itemProps1.xml><?xml version="1.0" encoding="utf-8"?>
-<ds:datastoreItem xmlns:ds="http://schemas.openxmlformats.org/officeDocument/2006/customXml" ds:itemID="{3A9BD62D-AEFC-4EDC-847D-C95D94FDA021}">
+<ds:datastoreItem xmlns:ds="http://schemas.openxmlformats.org/officeDocument/2006/customXml" ds:itemID="{C9223907-55F1-4B92-91CB-F36F314C0715}">
   <ds:schemaRefs>
     <ds:schemaRef ds:uri="http://schemas.openxmlformats.org/officeDocument/2006/bibliography"/>
   </ds:schemaRefs>

</xml_diff>